<commit_message>
Fix DigestMessage not able to serialize
</commit_message>
<xml_diff>
--- a/Plagiarism/Reports/report_G6_Mingneau_Thenaers_final.docx
+++ b/Plagiarism/Reports/report_G6_Mingneau_Thenaers_final.docx
@@ -73,6 +73,7 @@
       <w:r>
         <w:t xml:space="preserve">In de eerste plaats </w:t>
       </w:r>
+      <w:proofErr w:type="spellStart"/>
       <w:r>
         <w:rPr>
           <w:i/>
@@ -80,12 +81,26 @@
         </w:rPr>
         <w:t>tokenizen</w:t>
       </w:r>
+      <w:proofErr w:type="spellEnd"/>
       <w:r>
         <w:t xml:space="preserve"> we de source files.</w:t>
       </w:r>
       <w:r>
-        <w:t xml:space="preserve"> Met behulp van een Python language parser</w:t>
-      </w:r>
+        <w:t xml:space="preserve"> Met behulp van een Python </w:t>
+      </w:r>
+      <w:proofErr w:type="spellStart"/>
+      <w:r>
+        <w:t>language</w:t>
+      </w:r>
+      <w:proofErr w:type="spellEnd"/>
+      <w:r>
+        <w:t xml:space="preserve"> </w:t>
+      </w:r>
+      <w:proofErr w:type="spellStart"/>
+      <w:r>
+        <w:t>parser</w:t>
+      </w:r>
+      <w:proofErr w:type="spellEnd"/>
       <w:r>
         <w:t xml:space="preserve"> </w:t>
       </w:r>
@@ -130,7 +145,15 @@
         <w:t xml:space="preserve">broncode </w:t>
       </w:r>
       <w:r>
-        <w:t>uniforme ID’s bevat</w:t>
+        <w:t xml:space="preserve">uniforme </w:t>
+      </w:r>
+      <w:proofErr w:type="spellStart"/>
+      <w:r>
+        <w:t>ID’s</w:t>
+      </w:r>
+      <w:proofErr w:type="spellEnd"/>
+      <w:r>
+        <w:t xml:space="preserve"> bevat</w:t>
       </w:r>
       <w:r>
         <w:t>, kunnen we</w:t>
@@ -167,12 +190,21 @@
           <w:lang w:val="en-GB"/>
         </w:rPr>
       </w:pPr>
-      <w:r>
-        <w:rPr>
-          <w:lang w:val="en-GB"/>
-        </w:rPr>
-        <w:t>Vb “</w:t>
-      </w:r>
+      <w:proofErr w:type="spellStart"/>
+      <w:r>
+        <w:rPr>
+          <w:lang w:val="en-GB"/>
+        </w:rPr>
+        <w:t>Vb</w:t>
+      </w:r>
+      <w:proofErr w:type="spellEnd"/>
+      <w:r>
+        <w:rPr>
+          <w:lang w:val="en-GB"/>
+        </w:rPr>
+        <w:t xml:space="preserve"> “</w:t>
+      </w:r>
+      <w:proofErr w:type="spellStart"/>
       <w:r>
         <w:rPr>
           <w:rFonts w:ascii="Courier New" w:hAnsi="Courier New" w:cs="Courier New"/>
@@ -180,14 +212,9 @@
           <w:szCs w:val="18"/>
           <w:lang w:val="en-GB"/>
         </w:rPr>
-        <w:t>my_list = { x * x for x in range(10) }</w:t>
-      </w:r>
-      <w:r>
-        <w:rPr>
-          <w:lang w:val="en-GB"/>
-        </w:rPr>
-        <w:t>” =&gt; “</w:t>
-      </w:r>
+        <w:t>my_list</w:t>
+      </w:r>
+      <w:proofErr w:type="spellEnd"/>
       <w:r>
         <w:rPr>
           <w:rFonts w:ascii="Courier New" w:hAnsi="Courier New" w:cs="Courier New"/>
@@ -195,20 +222,13 @@
           <w:szCs w:val="18"/>
           <w:lang w:val="en-GB"/>
         </w:rPr>
-        <w:t>$={$*$for$inrange(10)}</w:t>
-      </w:r>
-      <w:r>
-        <w:rPr>
-          <w:lang w:val="en-GB"/>
-        </w:rPr>
-        <w:t xml:space="preserve">” </w:t>
-      </w:r>
-      <w:r>
-        <w:rPr>
-          <w:lang w:val="en-GB"/>
-        </w:rPr>
-        <w:br/>
-        <w:t>=&gt; 5-shingles: {</w:t>
+        <w:t xml:space="preserve"> = { x * x for x in range(10) }</w:t>
+      </w:r>
+      <w:r>
+        <w:rPr>
+          <w:lang w:val="en-GB"/>
+        </w:rPr>
+        <w:t>” =&gt; “</w:t>
       </w:r>
       <w:r>
         <w:rPr>
@@ -217,14 +237,9 @@
           <w:szCs w:val="18"/>
           <w:lang w:val="en-GB"/>
         </w:rPr>
-        <w:t>$={$*, ={$*$, {$*$f</w:t>
-      </w:r>
-      <w:r>
-        <w:rPr>
-          <w:lang w:val="en-GB"/>
-        </w:rPr>
-        <w:t xml:space="preserve"> , </w:t>
-      </w:r>
+        <w:t>$={$*$</w:t>
+      </w:r>
+      <w:proofErr w:type="spellStart"/>
       <w:r>
         <w:rPr>
           <w:rFonts w:ascii="Courier New" w:hAnsi="Courier New" w:cs="Courier New"/>
@@ -232,8 +247,66 @@
           <w:szCs w:val="18"/>
           <w:lang w:val="en-GB"/>
         </w:rPr>
-        <w:t>$*$fo</w:t>
-      </w:r>
+        <w:t>for$inrange</w:t>
+      </w:r>
+      <w:proofErr w:type="spellEnd"/>
+      <w:r>
+        <w:rPr>
+          <w:rFonts w:ascii="Courier New" w:hAnsi="Courier New" w:cs="Courier New"/>
+          <w:sz w:val="18"/>
+          <w:szCs w:val="18"/>
+          <w:lang w:val="en-GB"/>
+        </w:rPr>
+        <w:t>(10)}</w:t>
+      </w:r>
+      <w:r>
+        <w:rPr>
+          <w:lang w:val="en-GB"/>
+        </w:rPr>
+        <w:t xml:space="preserve">” </w:t>
+      </w:r>
+      <w:r>
+        <w:rPr>
+          <w:lang w:val="en-GB"/>
+        </w:rPr>
+        <w:br/>
+        <w:t>=&gt; 5-shingles: {</w:t>
+      </w:r>
+      <w:r>
+        <w:rPr>
+          <w:rFonts w:ascii="Courier New" w:hAnsi="Courier New" w:cs="Courier New"/>
+          <w:sz w:val="18"/>
+          <w:szCs w:val="18"/>
+          <w:lang w:val="en-GB"/>
+        </w:rPr>
+        <w:t>$={$*, ={$*$, {$*$f</w:t>
+      </w:r>
+      <w:r>
+        <w:rPr>
+          <w:lang w:val="en-GB"/>
+        </w:rPr>
+        <w:t xml:space="preserve"> , </w:t>
+      </w:r>
+      <w:r>
+        <w:rPr>
+          <w:rFonts w:ascii="Courier New" w:hAnsi="Courier New" w:cs="Courier New"/>
+          <w:sz w:val="18"/>
+          <w:szCs w:val="18"/>
+          <w:lang w:val="en-GB"/>
+        </w:rPr>
+        <w:t>$*$</w:t>
+      </w:r>
+      <w:proofErr w:type="spellStart"/>
+      <w:r>
+        <w:rPr>
+          <w:rFonts w:ascii="Courier New" w:hAnsi="Courier New" w:cs="Courier New"/>
+          <w:sz w:val="18"/>
+          <w:szCs w:val="18"/>
+          <w:lang w:val="en-GB"/>
+        </w:rPr>
+        <w:t>fo</w:t>
+      </w:r>
+      <w:proofErr w:type="spellEnd"/>
       <w:r>
         <w:rPr>
           <w:lang w:val="en-GB"/>
@@ -289,7 +362,23 @@
           <w:i/>
           <w:lang w:val="en-US"/>
         </w:rPr>
-        <w:t>Explain how Minhash signatures can be computed in a MapReduce environment and argue about the correctness of your approach. Describe in detail how hashes are computed.</w:t>
+        <w:t xml:space="preserve">Explain how </w:t>
+      </w:r>
+      <w:proofErr w:type="spellStart"/>
+      <w:r>
+        <w:rPr>
+          <w:i/>
+          <w:lang w:val="en-US"/>
+        </w:rPr>
+        <w:t>Minhash</w:t>
+      </w:r>
+      <w:proofErr w:type="spellEnd"/>
+      <w:r>
+        <w:rPr>
+          <w:i/>
+          <w:lang w:val="en-US"/>
+        </w:rPr>
+        <w:t xml:space="preserve"> signatures can be computed in a MapReduce environment and argue about the correctness of your approach. Describe in detail how hashes are computed.</w:t>
       </w:r>
     </w:p>
     <w:p>
@@ -305,22 +394,107 @@
         <w:t xml:space="preserve">Indien alle bestanden </w:t>
       </w:r>
       <w:r>
-        <w:t xml:space="preserve">gelijkmatig als chunks worden verdeeld over </w:t>
-      </w:r>
-      <w:r>
-        <w:t>enkele compute</w:t>
-      </w:r>
-      <w:r>
-        <w:t xml:space="preserve"> nodes, kan het parallel berekenen van MinHashes voor problemen zorgen.</w:t>
-      </w:r>
-      <w:r>
-        <w:t xml:space="preserve"> De nodes kunnen vlot de tokenizing- en shingling-stap</w:t>
+        <w:t xml:space="preserve">gelijkmatig als </w:t>
+      </w:r>
+      <w:proofErr w:type="spellStart"/>
+      <w:r>
+        <w:t>chunks</w:t>
+      </w:r>
+      <w:proofErr w:type="spellEnd"/>
+      <w:r>
+        <w:t xml:space="preserve"> worden verdeeld over </w:t>
+      </w:r>
+      <w:r>
+        <w:t xml:space="preserve">enkele </w:t>
+      </w:r>
+      <w:proofErr w:type="spellStart"/>
+      <w:r>
+        <w:t>compute</w:t>
+      </w:r>
+      <w:proofErr w:type="spellEnd"/>
+      <w:r>
+        <w:t xml:space="preserve"> </w:t>
+      </w:r>
+      <w:proofErr w:type="spellStart"/>
+      <w:r>
+        <w:t>nodes</w:t>
+      </w:r>
+      <w:proofErr w:type="spellEnd"/>
+      <w:r>
+        <w:t xml:space="preserve">, kan het parallel berekenen van </w:t>
+      </w:r>
+      <w:proofErr w:type="spellStart"/>
+      <w:r>
+        <w:t>MinHashes</w:t>
+      </w:r>
+      <w:proofErr w:type="spellEnd"/>
+      <w:r>
+        <w:t xml:space="preserve"> voor problemen zorgen.</w:t>
+      </w:r>
+      <w:r>
+        <w:t xml:space="preserve"> De </w:t>
+      </w:r>
+      <w:proofErr w:type="spellStart"/>
+      <w:r>
+        <w:t>nodes</w:t>
+      </w:r>
+      <w:proofErr w:type="spellEnd"/>
+      <w:r>
+        <w:t xml:space="preserve"> kunnen vlot de </w:t>
+      </w:r>
+      <w:proofErr w:type="spellStart"/>
+      <w:r>
+        <w:t>tokenizing</w:t>
+      </w:r>
+      <w:proofErr w:type="spellEnd"/>
+      <w:r>
+        <w:t xml:space="preserve">- en </w:t>
+      </w:r>
+      <w:proofErr w:type="spellStart"/>
+      <w:r>
+        <w:t>shingling</w:t>
+      </w:r>
+      <w:proofErr w:type="spellEnd"/>
+      <w:r>
+        <w:t>-stap</w:t>
       </w:r>
       <w:r>
         <w:t>pen</w:t>
       </w:r>
       <w:r>
-        <w:t xml:space="preserve"> uitvoeren. Bij de chunk-aanpak verliezen we echter de bundeling van een document. Je kan de MinHashing-stap enkel uitvoeren op bit-vectoren die op het volledige document zijn gebaseerd. Om de shingles naar behoren te hashen, zouden we daarom eerst alle chunks moeten defragmenteren in documenten. Deze stap lijkt ons omslachtig.</w:t>
+        <w:t xml:space="preserve"> uitvoeren. Bij de </w:t>
+      </w:r>
+      <w:proofErr w:type="spellStart"/>
+      <w:r>
+        <w:t>chunk</w:t>
+      </w:r>
+      <w:proofErr w:type="spellEnd"/>
+      <w:r>
+        <w:t xml:space="preserve">-aanpak verliezen we echter de bundeling van een document. Je kan de </w:t>
+      </w:r>
+      <w:proofErr w:type="spellStart"/>
+      <w:r>
+        <w:t>MinHashing</w:t>
+      </w:r>
+      <w:proofErr w:type="spellEnd"/>
+      <w:r>
+        <w:t xml:space="preserve">-stap enkel uitvoeren op bit-vectoren die op het volledige document zijn gebaseerd. Om de shingles naar behoren te </w:t>
+      </w:r>
+      <w:proofErr w:type="spellStart"/>
+      <w:r>
+        <w:t>hashen</w:t>
+      </w:r>
+      <w:proofErr w:type="spellEnd"/>
+      <w:r>
+        <w:t xml:space="preserve">, zouden we daarom eerst alle </w:t>
+      </w:r>
+      <w:proofErr w:type="spellStart"/>
+      <w:r>
+        <w:t>chunks</w:t>
+      </w:r>
+      <w:proofErr w:type="spellEnd"/>
+      <w:r>
+        <w:t xml:space="preserve"> moeten defragmenteren in documenten. Deze stap lijkt ons omslachtig.</w:t>
       </w:r>
     </w:p>
     <w:p>
@@ -342,7 +516,31 @@
         <w:t xml:space="preserve"> </w:t>
       </w:r>
       <w:r>
-        <w:t>niet erg variabel zijn. Dit betekent dat we documenten over nodes kunnen verdelen zonder een echt ongelijkmatige werkverdeling te veroorzaken. Alle voorgenoemde stappen kunnen dan op de nodes gebeuren zonder de omslachtige defragmentatiestap. Omdat alle documenten ‘heel’ blijven zullen de MinHash signaturen correct worden berekend.</w:t>
+        <w:t xml:space="preserve">niet erg variabel zijn. Dit betekent dat we documenten over </w:t>
+      </w:r>
+      <w:proofErr w:type="spellStart"/>
+      <w:r>
+        <w:t>nodes</w:t>
+      </w:r>
+      <w:proofErr w:type="spellEnd"/>
+      <w:r>
+        <w:t xml:space="preserve"> kunnen verdelen zonder een echt ongelijkmatige werkverdeling te veroorzaken. Alle voorgenoemde stappen kunnen dan op de </w:t>
+      </w:r>
+      <w:proofErr w:type="spellStart"/>
+      <w:r>
+        <w:t>nodes</w:t>
+      </w:r>
+      <w:proofErr w:type="spellEnd"/>
+      <w:r>
+        <w:t xml:space="preserve"> gebeuren zonder de omslachtige defragmentatiestap. Omdat alle documenten ‘heel’ blijven zullen de </w:t>
+      </w:r>
+      <w:proofErr w:type="spellStart"/>
+      <w:r>
+        <w:t>MinHash</w:t>
+      </w:r>
+      <w:proofErr w:type="spellEnd"/>
+      <w:r>
+        <w:t xml:space="preserve"> signaturen correct worden berekend.</w:t>
       </w:r>
     </w:p>
     <w:p>
@@ -355,7 +553,39 @@
         <w:jc w:val="both"/>
       </w:pPr>
       <w:r>
-        <w:t xml:space="preserve">Om een goede Signature Matrix te bekomen, moeten we een aantal pseudo-random permutaties uitvoeren op de rij-(/bit-)indices van de gehashte bitvectoren van shingles. Deze permutaties worden gedaan via een aantal hashfuncties </w:t>
+        <w:t xml:space="preserve">Om een goede </w:t>
+      </w:r>
+      <w:proofErr w:type="spellStart"/>
+      <w:r>
+        <w:t>Signature</w:t>
+      </w:r>
+      <w:proofErr w:type="spellEnd"/>
+      <w:r>
+        <w:t xml:space="preserve"> Matrix te bekomen, moeten we een aantal pseudo-random permutaties uitvoeren op de rij-(/bit-)indices van de </w:t>
+      </w:r>
+      <w:proofErr w:type="spellStart"/>
+      <w:r>
+        <w:t>gehashte</w:t>
+      </w:r>
+      <w:proofErr w:type="spellEnd"/>
+      <w:r>
+        <w:t xml:space="preserve"> </w:t>
+      </w:r>
+      <w:proofErr w:type="spellStart"/>
+      <w:r>
+        <w:t>bitvectoren</w:t>
+      </w:r>
+      <w:proofErr w:type="spellEnd"/>
+      <w:r>
+        <w:t xml:space="preserve"> van shingles. Deze permutaties worden gedaan via een aantal </w:t>
+      </w:r>
+      <w:proofErr w:type="spellStart"/>
+      <w:r>
+        <w:t>hashfuncties</w:t>
+      </w:r>
+      <w:proofErr w:type="spellEnd"/>
+      <w:r>
+        <w:t xml:space="preserve"> </w:t>
       </w:r>
       <m:oMath>
         <m:r>
@@ -563,7 +793,23 @@
         <w:t>De bronbestanden worden gelijkmatig verdeeld o</w:t>
       </w:r>
       <w:r>
-        <w:t>ver de beschikbare compute nodes.</w:t>
+        <w:t xml:space="preserve">ver de beschikbare </w:t>
+      </w:r>
+      <w:proofErr w:type="spellStart"/>
+      <w:r>
+        <w:t>compute</w:t>
+      </w:r>
+      <w:proofErr w:type="spellEnd"/>
+      <w:r>
+        <w:t xml:space="preserve"> </w:t>
+      </w:r>
+      <w:proofErr w:type="spellStart"/>
+      <w:r>
+        <w:t>nodes</w:t>
+      </w:r>
+      <w:proofErr w:type="spellEnd"/>
+      <w:r>
+        <w:t>.</w:t>
       </w:r>
     </w:p>
     <w:p>
@@ -578,7 +824,55 @@
         <w:jc w:val="both"/>
       </w:pPr>
       <w:r>
-        <w:t>Elk bestand wordt gestreamd door een tokenizer die identifiers vervangt door bvb. `$` en whitespace negeert. N-shingles worden vervolgens opgesteld en gehasht naar een bitvector waarin elke bit aanduidt of de shingle uit de shingle-set voorkomt in het document.</w:t>
+        <w:t xml:space="preserve">Elk bestand wordt gestreamd door een </w:t>
+      </w:r>
+      <w:proofErr w:type="spellStart"/>
+      <w:r>
+        <w:t>tokenizer</w:t>
+      </w:r>
+      <w:proofErr w:type="spellEnd"/>
+      <w:r>
+        <w:t xml:space="preserve"> die </w:t>
+      </w:r>
+      <w:proofErr w:type="spellStart"/>
+      <w:r>
+        <w:t>identifiers</w:t>
+      </w:r>
+      <w:proofErr w:type="spellEnd"/>
+      <w:r>
+        <w:t xml:space="preserve"> vervangt door </w:t>
+      </w:r>
+      <w:proofErr w:type="spellStart"/>
+      <w:r>
+        <w:t>bvb</w:t>
+      </w:r>
+      <w:proofErr w:type="spellEnd"/>
+      <w:r>
+        <w:t xml:space="preserve">. `$` en </w:t>
+      </w:r>
+      <w:proofErr w:type="spellStart"/>
+      <w:r>
+        <w:t>whitespace</w:t>
+      </w:r>
+      <w:proofErr w:type="spellEnd"/>
+      <w:r>
+        <w:t xml:space="preserve"> negeert. N-shingles worden vervolgens opgesteld en </w:t>
+      </w:r>
+      <w:proofErr w:type="spellStart"/>
+      <w:r>
+        <w:t>gehasht</w:t>
+      </w:r>
+      <w:proofErr w:type="spellEnd"/>
+      <w:r>
+        <w:t xml:space="preserve"> naar een </w:t>
+      </w:r>
+      <w:proofErr w:type="spellStart"/>
+      <w:r>
+        <w:t>bitvector</w:t>
+      </w:r>
+      <w:proofErr w:type="spellEnd"/>
+      <w:r>
+        <w:t xml:space="preserve"> waarin elke bit aanduidt of de shingle uit de shingle-set voorkomt in het document.</w:t>
       </w:r>
     </w:p>
     <w:p>
@@ -592,8 +886,29 @@
         <w:ind w:left="850" w:hanging="357"/>
         <w:jc w:val="both"/>
       </w:pPr>
-      <w:r>
-        <w:t>Minhashing wordt toegepast en de Signature Matrix wordt opgesteld afhankelijk van een aantal pseudo-random gekozen hashfunctie, en dit voor elk document op de node.</w:t>
+      <w:proofErr w:type="spellStart"/>
+      <w:r>
+        <w:t>Minhashing</w:t>
+      </w:r>
+      <w:proofErr w:type="spellEnd"/>
+      <w:r>
+        <w:t xml:space="preserve"> wordt toegepast en de </w:t>
+      </w:r>
+      <w:proofErr w:type="spellStart"/>
+      <w:r>
+        <w:t>Signature</w:t>
+      </w:r>
+      <w:proofErr w:type="spellEnd"/>
+      <w:r>
+        <w:t xml:space="preserve"> Matrix wordt opgesteld afhankelijk van een aantal pseudo-random gekozen </w:t>
+      </w:r>
+      <w:proofErr w:type="spellStart"/>
+      <w:r>
+        <w:t>hashfunctie</w:t>
+      </w:r>
+      <w:proofErr w:type="spellEnd"/>
+      <w:r>
+        <w:t>, en dit voor elk document op de node.</w:t>
       </w:r>
     </w:p>
     <w:p>
@@ -608,7 +923,23 @@
         <w:jc w:val="both"/>
       </w:pPr>
       <w:r>
-        <w:t>In de volgende stap worden de Signature Matrices “samengevoegd” om voor elk bestand enkele banden uit de bitvector te kiezen voor verdere behandeling op elke node.</w:t>
+        <w:t xml:space="preserve">In de volgende stap worden de </w:t>
+      </w:r>
+      <w:proofErr w:type="spellStart"/>
+      <w:r>
+        <w:t>Signature</w:t>
+      </w:r>
+      <w:proofErr w:type="spellEnd"/>
+      <w:r>
+        <w:t xml:space="preserve"> Matrices “samengevoegd” om voor elk bestand enkele banden uit de </w:t>
+      </w:r>
+      <w:proofErr w:type="spellStart"/>
+      <w:r>
+        <w:t>bitvector</w:t>
+      </w:r>
+      <w:proofErr w:type="spellEnd"/>
+      <w:r>
+        <w:t xml:space="preserve"> te kiezen voor verdere behandeling op elke node.</w:t>
       </w:r>
     </w:p>
     <w:p>
@@ -623,11 +954,45 @@
         <w:jc w:val="both"/>
       </w:pPr>
       <w:r>
-        <w:t>In deze banden worden mogelijke kandidaatparen beschouwd en de gelijkenis berekend. Paren waarvoor de kans op gelijk zijn boven een bepaalde grens ligt, worden naar eenzelfde bucket gehasht (</w:t>
-      </w:r>
-      <w:r>
-        <w:t>Locality Sensitive Hashing</w:t>
-      </w:r>
+        <w:t xml:space="preserve">In deze banden worden mogelijke </w:t>
+      </w:r>
+      <w:proofErr w:type="spellStart"/>
+      <w:r>
+        <w:t>kandidaatparen</w:t>
+      </w:r>
+      <w:proofErr w:type="spellEnd"/>
+      <w:r>
+        <w:t xml:space="preserve"> beschouwd en de gelijkenis berekend. Paren waarvoor de kans op gelijk zijn boven een bepaalde grens ligt, worden naar eenzelfde bucket </w:t>
+      </w:r>
+      <w:proofErr w:type="spellStart"/>
+      <w:r>
+        <w:t>gehasht</w:t>
+      </w:r>
+      <w:proofErr w:type="spellEnd"/>
+      <w:r>
+        <w:t xml:space="preserve"> (</w:t>
+      </w:r>
+      <w:proofErr w:type="spellStart"/>
+      <w:r>
+        <w:t>Locality</w:t>
+      </w:r>
+      <w:proofErr w:type="spellEnd"/>
+      <w:r>
+        <w:t xml:space="preserve"> </w:t>
+      </w:r>
+      <w:proofErr w:type="spellStart"/>
+      <w:r>
+        <w:t>Sensitive</w:t>
+      </w:r>
+      <w:proofErr w:type="spellEnd"/>
+      <w:r>
+        <w:t xml:space="preserve"> </w:t>
+      </w:r>
+      <w:proofErr w:type="spellStart"/>
+      <w:r>
+        <w:t>Hashing</w:t>
+      </w:r>
+      <w:proofErr w:type="spellEnd"/>
       <w:r>
         <w:t>).</w:t>
       </w:r>
@@ -679,26 +1044,66 @@
           <w:i/>
           <w:iCs/>
         </w:rPr>
-        <w:t>(file, Signature Matrix)</w:t>
-      </w:r>
-      <w:r>
-        <w:t>-</w:t>
-      </w:r>
-      <w:r>
-        <w:t>paren</w:t>
-      </w:r>
-      <w:r>
-        <w:t xml:space="preserve"> aangemaakt in de</w:t>
-      </w:r>
-      <w:r>
-        <w:t xml:space="preserve"> mapping. Stap 4 maakt hiervan nieuwe </w:t>
-      </w:r>
+        <w:t xml:space="preserve">(file, </w:t>
+      </w:r>
+      <w:proofErr w:type="spellStart"/>
       <w:r>
         <w:rPr>
           <w:i/>
           <w:iCs/>
         </w:rPr>
-        <w:t>(band, file Signature Matrix)-</w:t>
+        <w:t>Signature</w:t>
+      </w:r>
+      <w:proofErr w:type="spellEnd"/>
+      <w:r>
+        <w:rPr>
+          <w:i/>
+          <w:iCs/>
+        </w:rPr>
+        <w:t xml:space="preserve"> Matrix)</w:t>
+      </w:r>
+      <w:r>
+        <w:t>-</w:t>
+      </w:r>
+      <w:r>
+        <w:t>paren</w:t>
+      </w:r>
+      <w:r>
+        <w:t xml:space="preserve"> aangemaakt in de</w:t>
+      </w:r>
+      <w:r>
+        <w:t xml:space="preserve"> </w:t>
+      </w:r>
+      <w:proofErr w:type="spellStart"/>
+      <w:r>
+        <w:t>mapping</w:t>
+      </w:r>
+      <w:proofErr w:type="spellEnd"/>
+      <w:r>
+        <w:t xml:space="preserve">. Stap 4 maakt hiervan nieuwe </w:t>
+      </w:r>
+      <w:r>
+        <w:rPr>
+          <w:i/>
+          <w:iCs/>
+        </w:rPr>
+        <w:t xml:space="preserve">(band, file </w:t>
+      </w:r>
+      <w:proofErr w:type="spellStart"/>
+      <w:r>
+        <w:rPr>
+          <w:i/>
+          <w:iCs/>
+        </w:rPr>
+        <w:t>Signature</w:t>
+      </w:r>
+      <w:proofErr w:type="spellEnd"/>
+      <w:r>
+        <w:rPr>
+          <w:i/>
+          <w:iCs/>
+        </w:rPr>
+        <w:t xml:space="preserve"> Matrix)-</w:t>
       </w:r>
       <w:r>
         <w:t xml:space="preserve">paren, waarbij een aantal banden per node verdeeld worden, samen met elke kolom (elke file). Stap 5 zorgt vervolgens dat deze files naar </w:t>
@@ -857,14 +1262,30 @@
           <w:rFonts w:eastAsiaTheme="minorEastAsia"/>
           <w:lang w:val="en-GB"/>
         </w:rPr>
-        <w:t>(list_of_file_p</w:t>
-      </w:r>
-      <w:r>
-        <w:rPr>
-          <w:rFonts w:eastAsiaTheme="minorEastAsia"/>
-          <w:lang w:val="en-GB"/>
-        </w:rPr>
-        <w:t>aths)</w:t>
+        <w:t>(</w:t>
+      </w:r>
+      <w:proofErr w:type="spellStart"/>
+      <w:r>
+        <w:rPr>
+          <w:rFonts w:eastAsiaTheme="minorEastAsia"/>
+          <w:lang w:val="en-GB"/>
+        </w:rPr>
+        <w:t>list_of_file_p</w:t>
+      </w:r>
+      <w:r>
+        <w:rPr>
+          <w:rFonts w:eastAsiaTheme="minorEastAsia"/>
+          <w:lang w:val="en-GB"/>
+        </w:rPr>
+        <w:t>aths</w:t>
+      </w:r>
+      <w:proofErr w:type="spellEnd"/>
+      <w:r>
+        <w:rPr>
+          <w:rFonts w:eastAsiaTheme="minorEastAsia"/>
+          <w:lang w:val="en-GB"/>
+        </w:rPr>
+        <w:t>)</w:t>
       </w:r>
     </w:p>
     <w:p>
@@ -989,14 +1410,30 @@
           <w:rFonts w:eastAsiaTheme="minorEastAsia"/>
           <w:lang w:val="en-GB"/>
         </w:rPr>
-        <w:t>(list_of_file_p</w:t>
-      </w:r>
-      <w:r>
-        <w:rPr>
-          <w:rFonts w:eastAsiaTheme="minorEastAsia"/>
-          <w:lang w:val="en-GB"/>
-        </w:rPr>
-        <w:t>aths)</w:t>
+        <w:t>(</w:t>
+      </w:r>
+      <w:proofErr w:type="spellStart"/>
+      <w:r>
+        <w:rPr>
+          <w:rFonts w:eastAsiaTheme="minorEastAsia"/>
+          <w:lang w:val="en-GB"/>
+        </w:rPr>
+        <w:t>list_of_file_p</w:t>
+      </w:r>
+      <w:r>
+        <w:rPr>
+          <w:rFonts w:eastAsiaTheme="minorEastAsia"/>
+          <w:lang w:val="en-GB"/>
+        </w:rPr>
+        <w:t>aths</w:t>
+      </w:r>
+      <w:proofErr w:type="spellEnd"/>
+      <w:r>
+        <w:rPr>
+          <w:rFonts w:eastAsiaTheme="minorEastAsia"/>
+          <w:lang w:val="en-GB"/>
+        </w:rPr>
+        <w:t>)</w:t>
       </w:r>
     </w:p>
     <w:p>
@@ -1032,6 +1469,7 @@
         </w:rPr>
         <w:t xml:space="preserve">(filename, </w:t>
       </w:r>
+      <w:proofErr w:type="spellStart"/>
       <w:r>
         <w:rPr>
           <w:rFonts w:eastAsiaTheme="minorEastAsia"/>
@@ -1039,6 +1477,7 @@
         </w:rPr>
         <w:t>file_contents</w:t>
       </w:r>
+      <w:proofErr w:type="spellEnd"/>
       <w:r>
         <w:rPr>
           <w:rFonts w:eastAsiaTheme="minorEastAsia"/>
@@ -1094,12 +1533,21 @@
         </w:rPr>
         <w:t xml:space="preserve"> </w:t>
       </w:r>
-      <w:r>
-        <w:rPr>
-          <w:rFonts w:eastAsiaTheme="minorEastAsia"/>
-          <w:lang w:val="en-GB"/>
-        </w:rPr>
-        <w:t xml:space="preserve">shinglelist: </w:t>
+      <w:proofErr w:type="spellStart"/>
+      <w:r>
+        <w:rPr>
+          <w:rFonts w:eastAsiaTheme="minorEastAsia"/>
+          <w:lang w:val="en-GB"/>
+        </w:rPr>
+        <w:t>shinglelist</w:t>
+      </w:r>
+      <w:proofErr w:type="spellEnd"/>
+      <w:r>
+        <w:rPr>
+          <w:rFonts w:eastAsiaTheme="minorEastAsia"/>
+          <w:lang w:val="en-GB"/>
+        </w:rPr>
+        <w:t xml:space="preserve">: </w:t>
       </w:r>
       <w:r>
         <w:rPr>
@@ -1179,7 +1627,23 @@
           <w:rFonts w:eastAsiaTheme="minorEastAsia"/>
           <w:lang w:val="en-GB"/>
         </w:rPr>
-        <w:t>{shingle_hashes}</w:t>
+        <w:t>{</w:t>
+      </w:r>
+      <w:proofErr w:type="spellStart"/>
+      <w:r>
+        <w:rPr>
+          <w:rFonts w:eastAsiaTheme="minorEastAsia"/>
+          <w:lang w:val="en-GB"/>
+        </w:rPr>
+        <w:t>shingle_hashes</w:t>
+      </w:r>
+      <w:proofErr w:type="spellEnd"/>
+      <w:r>
+        <w:rPr>
+          <w:rFonts w:eastAsiaTheme="minorEastAsia"/>
+          <w:lang w:val="en-GB"/>
+        </w:rPr>
+        <w:t>}</w:t>
       </w:r>
       <w:r>
         <w:rPr>
@@ -1326,7 +1790,21 @@
         <w:rPr>
           <w:rFonts w:eastAsiaTheme="minorEastAsia"/>
         </w:rPr>
-        <w:t xml:space="preserve"> tokens omzetten naar vb “$” in plaats van de naam zelf</w:t>
+        <w:t xml:space="preserve"> tokens omzetten naar </w:t>
+      </w:r>
+      <w:proofErr w:type="spellStart"/>
+      <w:r>
+        <w:rPr>
+          <w:rFonts w:eastAsiaTheme="minorEastAsia"/>
+        </w:rPr>
+        <w:t>vb</w:t>
+      </w:r>
+      <w:proofErr w:type="spellEnd"/>
+      <w:r>
+        <w:rPr>
+          <w:rFonts w:eastAsiaTheme="minorEastAsia"/>
+        </w:rPr>
+        <w:t xml:space="preserve"> “$” in plaats van de naam zelf</w:t>
       </w:r>
       <w:r>
         <w:rPr>
@@ -1412,7 +1890,49 @@
         <w:rPr>
           <w:rFonts w:eastAsiaTheme="minorEastAsia"/>
         </w:rPr>
-        <w:t>en hashen naar de hash multiset van de ingelezen file</w:t>
+        <w:t xml:space="preserve">en </w:t>
+      </w:r>
+      <w:proofErr w:type="spellStart"/>
+      <w:r>
+        <w:rPr>
+          <w:rFonts w:eastAsiaTheme="minorEastAsia"/>
+        </w:rPr>
+        <w:t>hashen</w:t>
+      </w:r>
+      <w:proofErr w:type="spellEnd"/>
+      <w:r>
+        <w:rPr>
+          <w:rFonts w:eastAsiaTheme="minorEastAsia"/>
+        </w:rPr>
+        <w:t xml:space="preserve"> naar de </w:t>
+      </w:r>
+      <w:proofErr w:type="spellStart"/>
+      <w:r>
+        <w:rPr>
+          <w:rFonts w:eastAsiaTheme="minorEastAsia"/>
+        </w:rPr>
+        <w:t>hash</w:t>
+      </w:r>
+      <w:proofErr w:type="spellEnd"/>
+      <w:r>
+        <w:rPr>
+          <w:rFonts w:eastAsiaTheme="minorEastAsia"/>
+        </w:rPr>
+        <w:t xml:space="preserve"> </w:t>
+      </w:r>
+      <w:proofErr w:type="spellStart"/>
+      <w:r>
+        <w:rPr>
+          <w:rFonts w:eastAsiaTheme="minorEastAsia"/>
+        </w:rPr>
+        <w:t>multiset</w:t>
+      </w:r>
+      <w:proofErr w:type="spellEnd"/>
+      <w:r>
+        <w:rPr>
+          <w:rFonts w:eastAsiaTheme="minorEastAsia"/>
+        </w:rPr>
+        <w:t xml:space="preserve"> van de ingelezen file</w:t>
       </w:r>
       <w:r>
         <w:rPr>
@@ -1442,7 +1962,35 @@
         <w:rPr>
           <w:rFonts w:eastAsiaTheme="minorEastAsia"/>
         </w:rPr>
-        <w:t>Goede hashfunctie nodig die groot genoeg is om collisions op shingles te vermijden</w:t>
+        <w:t xml:space="preserve">Goede </w:t>
+      </w:r>
+      <w:proofErr w:type="spellStart"/>
+      <w:r>
+        <w:rPr>
+          <w:rFonts w:eastAsiaTheme="minorEastAsia"/>
+        </w:rPr>
+        <w:t>hashfunctie</w:t>
+      </w:r>
+      <w:proofErr w:type="spellEnd"/>
+      <w:r>
+        <w:rPr>
+          <w:rFonts w:eastAsiaTheme="minorEastAsia"/>
+        </w:rPr>
+        <w:t xml:space="preserve"> nodig die groot genoeg is om </w:t>
+      </w:r>
+      <w:proofErr w:type="spellStart"/>
+      <w:r>
+        <w:rPr>
+          <w:rFonts w:eastAsiaTheme="minorEastAsia"/>
+        </w:rPr>
+        <w:t>collisions</w:t>
+      </w:r>
+      <w:proofErr w:type="spellEnd"/>
+      <w:r>
+        <w:rPr>
+          <w:rFonts w:eastAsiaTheme="minorEastAsia"/>
+        </w:rPr>
+        <w:t xml:space="preserve"> op shingles te vermijden</w:t>
       </w:r>
       <w:r>
         <w:rPr>
@@ -1450,11 +1998,19 @@
         </w:rPr>
         <w:br/>
       </w:r>
-      <w:r>
-        <w:rPr>
-          <w:rFonts w:eastAsiaTheme="minorEastAsia"/>
-        </w:rPr>
-        <w:t>Vb MD5 of SHA256?</w:t>
+      <w:proofErr w:type="spellStart"/>
+      <w:r>
+        <w:rPr>
+          <w:rFonts w:eastAsiaTheme="minorEastAsia"/>
+        </w:rPr>
+        <w:t>Vb</w:t>
+      </w:r>
+      <w:proofErr w:type="spellEnd"/>
+      <w:r>
+        <w:rPr>
+          <w:rFonts w:eastAsiaTheme="minorEastAsia"/>
+        </w:rPr>
+        <w:t xml:space="preserve"> MD5 of SHA256?</w:t>
       </w:r>
     </w:p>
     <w:p>
@@ -1485,8 +2041,16 @@
         <w:rPr>
           <w:rFonts w:eastAsiaTheme="minorEastAsia"/>
         </w:rPr>
-        <w:t xml:space="preserve"> Minhashing</w:t>
-      </w:r>
+        <w:t xml:space="preserve"> </w:t>
+      </w:r>
+      <w:proofErr w:type="spellStart"/>
+      <w:r>
+        <w:rPr>
+          <w:rFonts w:eastAsiaTheme="minorEastAsia"/>
+        </w:rPr>
+        <w:t>Minhashing</w:t>
+      </w:r>
+      <w:proofErr w:type="spellEnd"/>
     </w:p>
     <w:p>
       <w:pPr>
@@ -1504,13 +2068,69 @@
         <w:rPr>
           <w:rFonts w:eastAsiaTheme="minorEastAsia"/>
         </w:rPr>
-        <w:t>Een node kan nu enkele files opvragen uit voorgaande output en eventueel zo veel mogelijk files nemen zodat ofwel de grootte van de benodigde Signature Matrix (#files*#pHashes) plus (#files * grootte van ieders multiset)</w:t>
-      </w:r>
-      <w:r>
-        <w:rPr>
-          <w:rFonts w:eastAsiaTheme="minorEastAsia"/>
-        </w:rPr>
-        <w:t xml:space="preserve"> nog steeds in diens geheugen past, of zodat elke node een gelijk aantal files heeft. Voor elk van de files wordt dan gelijktijdig de Signature Matrix samengesteld.</w:t>
+        <w:t xml:space="preserve">Een node kan nu enkele files opvragen uit voorgaande output en eventueel zo veel mogelijk files nemen zodat ofwel de grootte van de benodigde </w:t>
+      </w:r>
+      <w:proofErr w:type="spellStart"/>
+      <w:r>
+        <w:rPr>
+          <w:rFonts w:eastAsiaTheme="minorEastAsia"/>
+        </w:rPr>
+        <w:t>Signature</w:t>
+      </w:r>
+      <w:proofErr w:type="spellEnd"/>
+      <w:r>
+        <w:rPr>
+          <w:rFonts w:eastAsiaTheme="minorEastAsia"/>
+        </w:rPr>
+        <w:t xml:space="preserve"> Matrix (#files*#</w:t>
+      </w:r>
+      <w:proofErr w:type="spellStart"/>
+      <w:r>
+        <w:rPr>
+          <w:rFonts w:eastAsiaTheme="minorEastAsia"/>
+        </w:rPr>
+        <w:t>pHashes</w:t>
+      </w:r>
+      <w:proofErr w:type="spellEnd"/>
+      <w:r>
+        <w:rPr>
+          <w:rFonts w:eastAsiaTheme="minorEastAsia"/>
+        </w:rPr>
+        <w:t xml:space="preserve">) plus (#files * grootte van ieders </w:t>
+      </w:r>
+      <w:proofErr w:type="spellStart"/>
+      <w:r>
+        <w:rPr>
+          <w:rFonts w:eastAsiaTheme="minorEastAsia"/>
+        </w:rPr>
+        <w:t>multiset</w:t>
+      </w:r>
+      <w:proofErr w:type="spellEnd"/>
+      <w:r>
+        <w:rPr>
+          <w:rFonts w:eastAsiaTheme="minorEastAsia"/>
+        </w:rPr>
+        <w:t>)</w:t>
+      </w:r>
+      <w:r>
+        <w:rPr>
+          <w:rFonts w:eastAsiaTheme="minorEastAsia"/>
+        </w:rPr>
+        <w:t xml:space="preserve"> nog steeds in diens geheugen past, of zodat elke node een gelijk aantal files heeft. Voor elk van de files wordt dan gelijktijdig de </w:t>
+      </w:r>
+      <w:proofErr w:type="spellStart"/>
+      <w:r>
+        <w:rPr>
+          <w:rFonts w:eastAsiaTheme="minorEastAsia"/>
+        </w:rPr>
+        <w:t>Signature</w:t>
+      </w:r>
+      <w:proofErr w:type="spellEnd"/>
+      <w:r>
+        <w:rPr>
+          <w:rFonts w:eastAsiaTheme="minorEastAsia"/>
+        </w:rPr>
+        <w:t xml:space="preserve"> Matrix samengesteld.</w:t>
       </w:r>
     </w:p>
     <w:p>
@@ -1565,7 +2185,23 @@
           <w:rFonts w:eastAsiaTheme="minorEastAsia"/>
           <w:lang w:val="en-GB"/>
         </w:rPr>
-        <w:t xml:space="preserve"> multiset: {shingle_hashes}</w:t>
+        <w:t xml:space="preserve"> multiset: {</w:t>
+      </w:r>
+      <w:proofErr w:type="spellStart"/>
+      <w:r>
+        <w:rPr>
+          <w:rFonts w:eastAsiaTheme="minorEastAsia"/>
+          <w:lang w:val="en-GB"/>
+        </w:rPr>
+        <w:t>shingle_hashes</w:t>
+      </w:r>
+      <w:proofErr w:type="spellEnd"/>
+      <w:r>
+        <w:rPr>
+          <w:rFonts w:eastAsiaTheme="minorEastAsia"/>
+          <w:lang w:val="en-GB"/>
+        </w:rPr>
+        <w:t>}</w:t>
       </w:r>
       <w:r>
         <w:rPr>
@@ -1624,7 +2260,23 @@
           <w:rFonts w:eastAsiaTheme="minorEastAsia"/>
           <w:lang w:val="en-GB"/>
         </w:rPr>
-        <w:t xml:space="preserve"> [signature_matrix_col]</w:t>
+        <w:t xml:space="preserve"> [</w:t>
+      </w:r>
+      <w:proofErr w:type="spellStart"/>
+      <w:r>
+        <w:rPr>
+          <w:rFonts w:eastAsiaTheme="minorEastAsia"/>
+          <w:lang w:val="en-GB"/>
+        </w:rPr>
+        <w:t>signature_matrix_col</w:t>
+      </w:r>
+      <w:proofErr w:type="spellEnd"/>
+      <w:r>
+        <w:rPr>
+          <w:rFonts w:eastAsiaTheme="minorEastAsia"/>
+          <w:lang w:val="en-GB"/>
+        </w:rPr>
+        <w:t>]</w:t>
       </w:r>
       <w:r>
         <w:rPr>
@@ -1651,17 +2303,39 @@
           <w:rFonts w:eastAsiaTheme="minorEastAsia"/>
         </w:rPr>
       </w:pPr>
-      <w:r>
-        <w:rPr>
-          <w:rFonts w:eastAsiaTheme="minorEastAsia"/>
-        </w:rPr>
-        <w:t>Permutatiehashes opstellen (</w:t>
-      </w:r>
-      <w:r>
-        <w:rPr>
-          <w:rFonts w:eastAsiaTheme="minorEastAsia"/>
-        </w:rPr>
-        <w:t>zelfde hashes worden gebruikt op elke node</w:t>
+      <w:proofErr w:type="spellStart"/>
+      <w:r>
+        <w:rPr>
+          <w:rFonts w:eastAsiaTheme="minorEastAsia"/>
+        </w:rPr>
+        <w:t>Permutatiehashes</w:t>
+      </w:r>
+      <w:proofErr w:type="spellEnd"/>
+      <w:r>
+        <w:rPr>
+          <w:rFonts w:eastAsiaTheme="minorEastAsia"/>
+        </w:rPr>
+        <w:t xml:space="preserve"> opstellen (</w:t>
+      </w:r>
+      <w:r>
+        <w:rPr>
+          <w:rFonts w:eastAsiaTheme="minorEastAsia"/>
+        </w:rPr>
+        <w:t xml:space="preserve">zelfde </w:t>
+      </w:r>
+      <w:proofErr w:type="spellStart"/>
+      <w:r>
+        <w:rPr>
+          <w:rFonts w:eastAsiaTheme="minorEastAsia"/>
+        </w:rPr>
+        <w:t>hashes</w:t>
+      </w:r>
+      <w:proofErr w:type="spellEnd"/>
+      <w:r>
+        <w:rPr>
+          <w:rFonts w:eastAsiaTheme="minorEastAsia"/>
+        </w:rPr>
+        <w:t xml:space="preserve"> worden gebruikt op elke node</w:t>
       </w:r>
       <w:r>
         <w:rPr>
@@ -1686,42 +2360,124 @@
           <w:rFonts w:eastAsiaTheme="minorEastAsia"/>
         </w:rPr>
       </w:pPr>
-      <w:r>
-        <w:rPr>
-          <w:rFonts w:eastAsiaTheme="minorEastAsia"/>
-        </w:rPr>
-        <w:t xml:space="preserve">Vb </w:t>
-      </w:r>
+      <w:proofErr w:type="spellStart"/>
+      <w:r>
+        <w:rPr>
+          <w:rFonts w:eastAsiaTheme="minorEastAsia"/>
+        </w:rPr>
+        <w:t>Vb</w:t>
+      </w:r>
+      <w:proofErr w:type="spellEnd"/>
+      <w:r>
+        <w:rPr>
+          <w:rFonts w:eastAsiaTheme="minorEastAsia"/>
+        </w:rPr>
+        <w:t xml:space="preserve"> </w:t>
+      </w:r>
+      <w:proofErr w:type="spellStart"/>
       <w:r>
         <w:rPr>
           <w:rFonts w:ascii="Courier New" w:eastAsiaTheme="minorEastAsia" w:hAnsi="Courier New" w:cs="Courier New"/>
           <w:sz w:val="18"/>
           <w:szCs w:val="18"/>
         </w:rPr>
-        <w:t>pHash = (value) =&gt; MD5(salt + id + value</w:t>
-      </w:r>
+        <w:t>pHash</w:t>
+      </w:r>
+      <w:proofErr w:type="spellEnd"/>
       <w:r>
         <w:rPr>
           <w:rFonts w:ascii="Courier New" w:eastAsiaTheme="minorEastAsia" w:hAnsi="Courier New" w:cs="Courier New"/>
           <w:sz w:val="18"/>
           <w:szCs w:val="18"/>
         </w:rPr>
-        <w:t>)</w:t>
-      </w:r>
+        <w:t xml:space="preserve"> = (</w:t>
+      </w:r>
+      <w:proofErr w:type="spellStart"/>
       <w:r>
         <w:rPr>
           <w:rFonts w:ascii="Courier New" w:eastAsiaTheme="minorEastAsia" w:hAnsi="Courier New" w:cs="Courier New"/>
           <w:sz w:val="18"/>
           <w:szCs w:val="18"/>
         </w:rPr>
-        <w:t xml:space="preserve"> </w:t>
-      </w:r>
+        <w:t>value</w:t>
+      </w:r>
+      <w:proofErr w:type="spellEnd"/>
       <w:r>
         <w:rPr>
           <w:rFonts w:ascii="Courier New" w:eastAsiaTheme="minorEastAsia" w:hAnsi="Courier New" w:cs="Courier New"/>
           <w:sz w:val="18"/>
           <w:szCs w:val="18"/>
         </w:rPr>
+        <w:t>) =&gt; MD5(</w:t>
+      </w:r>
+      <w:proofErr w:type="spellStart"/>
+      <w:r>
+        <w:rPr>
+          <w:rFonts w:ascii="Courier New" w:eastAsiaTheme="minorEastAsia" w:hAnsi="Courier New" w:cs="Courier New"/>
+          <w:sz w:val="18"/>
+          <w:szCs w:val="18"/>
+        </w:rPr>
+        <w:t>salt</w:t>
+      </w:r>
+      <w:proofErr w:type="spellEnd"/>
+      <w:r>
+        <w:rPr>
+          <w:rFonts w:ascii="Courier New" w:eastAsiaTheme="minorEastAsia" w:hAnsi="Courier New" w:cs="Courier New"/>
+          <w:sz w:val="18"/>
+          <w:szCs w:val="18"/>
+        </w:rPr>
+        <w:t xml:space="preserve"> + </w:t>
+      </w:r>
+      <w:proofErr w:type="spellStart"/>
+      <w:r>
+        <w:rPr>
+          <w:rFonts w:ascii="Courier New" w:eastAsiaTheme="minorEastAsia" w:hAnsi="Courier New" w:cs="Courier New"/>
+          <w:sz w:val="18"/>
+          <w:szCs w:val="18"/>
+        </w:rPr>
+        <w:t>id</w:t>
+      </w:r>
+      <w:proofErr w:type="spellEnd"/>
+      <w:r>
+        <w:rPr>
+          <w:rFonts w:ascii="Courier New" w:eastAsiaTheme="minorEastAsia" w:hAnsi="Courier New" w:cs="Courier New"/>
+          <w:sz w:val="18"/>
+          <w:szCs w:val="18"/>
+        </w:rPr>
+        <w:t xml:space="preserve"> + </w:t>
+      </w:r>
+      <w:proofErr w:type="spellStart"/>
+      <w:r>
+        <w:rPr>
+          <w:rFonts w:ascii="Courier New" w:eastAsiaTheme="minorEastAsia" w:hAnsi="Courier New" w:cs="Courier New"/>
+          <w:sz w:val="18"/>
+          <w:szCs w:val="18"/>
+        </w:rPr>
+        <w:t>value</w:t>
+      </w:r>
+      <w:proofErr w:type="spellEnd"/>
+      <w:r>
+        <w:rPr>
+          <w:rFonts w:ascii="Courier New" w:eastAsiaTheme="minorEastAsia" w:hAnsi="Courier New" w:cs="Courier New"/>
+          <w:sz w:val="18"/>
+          <w:szCs w:val="18"/>
+        </w:rPr>
+        <w:t>)</w:t>
+      </w:r>
+      <w:r>
+        <w:rPr>
+          <w:rFonts w:ascii="Courier New" w:eastAsiaTheme="minorEastAsia" w:hAnsi="Courier New" w:cs="Courier New"/>
+          <w:sz w:val="18"/>
+          <w:szCs w:val="18"/>
+        </w:rPr>
+        <w:t xml:space="preserve"> </w:t>
+      </w:r>
+      <w:r>
+        <w:rPr>
+          <w:rFonts w:ascii="Courier New" w:eastAsiaTheme="minorEastAsia" w:hAnsi="Courier New" w:cs="Courier New"/>
+          <w:sz w:val="18"/>
+          <w:szCs w:val="18"/>
+        </w:rPr>
         <w:br/>
       </w:r>
       <w:r>
@@ -1730,6 +2486,7 @@
         </w:rPr>
         <w:t xml:space="preserve">Met </w:t>
       </w:r>
+      <w:proofErr w:type="spellStart"/>
       <w:r>
         <w:rPr>
           <w:rFonts w:eastAsiaTheme="minorEastAsia"/>
@@ -1738,12 +2495,14 @@
         </w:rPr>
         <w:t>salt</w:t>
       </w:r>
+      <w:proofErr w:type="spellEnd"/>
       <w:r>
         <w:rPr>
           <w:rFonts w:eastAsiaTheme="minorEastAsia"/>
         </w:rPr>
         <w:t xml:space="preserve"> een vaste waarde, </w:t>
       </w:r>
+      <w:proofErr w:type="spellStart"/>
       <w:r>
         <w:rPr>
           <w:rFonts w:eastAsiaTheme="minorEastAsia"/>
@@ -1752,12 +2511,28 @@
         </w:rPr>
         <w:t>id</w:t>
       </w:r>
-      <w:r>
-        <w:rPr>
-          <w:rFonts w:eastAsiaTheme="minorEastAsia"/>
-        </w:rPr>
-        <w:t xml:space="preserve"> het id van de permutatie en </w:t>
-      </w:r>
+      <w:proofErr w:type="spellEnd"/>
+      <w:r>
+        <w:rPr>
+          <w:rFonts w:eastAsiaTheme="minorEastAsia"/>
+        </w:rPr>
+        <w:t xml:space="preserve"> het </w:t>
+      </w:r>
+      <w:proofErr w:type="spellStart"/>
+      <w:r>
+        <w:rPr>
+          <w:rFonts w:eastAsiaTheme="minorEastAsia"/>
+        </w:rPr>
+        <w:t>id</w:t>
+      </w:r>
+      <w:proofErr w:type="spellEnd"/>
+      <w:r>
+        <w:rPr>
+          <w:rFonts w:eastAsiaTheme="minorEastAsia"/>
+        </w:rPr>
+        <w:t xml:space="preserve"> van de permutatie en </w:t>
+      </w:r>
+      <w:proofErr w:type="spellStart"/>
       <w:r>
         <w:rPr>
           <w:rFonts w:eastAsiaTheme="minorEastAsia"/>
@@ -1766,11 +2541,26 @@
         </w:rPr>
         <w:t>value</w:t>
       </w:r>
-      <w:r>
-        <w:rPr>
-          <w:rFonts w:eastAsiaTheme="minorEastAsia"/>
-        </w:rPr>
-        <w:t xml:space="preserve"> de waarde die gehasht moet worden.</w:t>
+      <w:proofErr w:type="spellEnd"/>
+      <w:r>
+        <w:rPr>
+          <w:rFonts w:eastAsiaTheme="minorEastAsia"/>
+        </w:rPr>
+        <w:t xml:space="preserve"> de waarde die </w:t>
+      </w:r>
+      <w:proofErr w:type="spellStart"/>
+      <w:r>
+        <w:rPr>
+          <w:rFonts w:eastAsiaTheme="minorEastAsia"/>
+        </w:rPr>
+        <w:t>gehasht</w:t>
+      </w:r>
+      <w:proofErr w:type="spellEnd"/>
+      <w:r>
+        <w:rPr>
+          <w:rFonts w:eastAsiaTheme="minorEastAsia"/>
+        </w:rPr>
+        <w:t xml:space="preserve"> moet worden.</w:t>
       </w:r>
     </w:p>
     <w:p>
@@ -1790,11 +2580,19 @@
           <w:rFonts w:eastAsiaTheme="minorEastAsia"/>
         </w:rPr>
       </w:pPr>
-      <w:r>
-        <w:rPr>
-          <w:rFonts w:eastAsiaTheme="minorEastAsia"/>
-        </w:rPr>
-        <w:t>Signature Matrix samenstellen</w:t>
+      <w:proofErr w:type="spellStart"/>
+      <w:r>
+        <w:rPr>
+          <w:rFonts w:eastAsiaTheme="minorEastAsia"/>
+        </w:rPr>
+        <w:t>Signature</w:t>
+      </w:r>
+      <w:proofErr w:type="spellEnd"/>
+      <w:r>
+        <w:rPr>
+          <w:rFonts w:eastAsiaTheme="minorEastAsia"/>
+        </w:rPr>
+        <w:t xml:space="preserve"> Matrix samenstellen</w:t>
       </w:r>
     </w:p>
     <w:p>
@@ -1818,20 +2616,85 @@
         <w:rPr>
           <w:rFonts w:eastAsiaTheme="minorEastAsia"/>
         </w:rPr>
-        <w:t>Normaal gebeurt dit door een permutatie te maken van de indices in de bitvector representatie van de shingle multiset. Het aantal mogelijke shingles is wellicht zo groot dat dit niet mogelijk blijkt.</w:t>
-      </w:r>
-      <w:r>
-        <w:rPr>
-          <w:rFonts w:eastAsiaTheme="minorEastAsia"/>
-        </w:rPr>
-        <w:t xml:space="preserve"> </w:t>
-      </w:r>
-      <w:r>
-        <w:rPr>
-          <w:rFonts w:eastAsiaTheme="minorEastAsia"/>
-        </w:rPr>
-        <w:t xml:space="preserve">In plaats daarvan lopen we bij elke file enkel de hashes in de multiset af en kijken we welk van deze hashes een minimum waarde oplevert door er </w:t>
-      </w:r>
+        <w:t xml:space="preserve">Normaal gebeurt dit door een permutatie te maken van de indices in de </w:t>
+      </w:r>
+      <w:proofErr w:type="spellStart"/>
+      <w:r>
+        <w:rPr>
+          <w:rFonts w:eastAsiaTheme="minorEastAsia"/>
+        </w:rPr>
+        <w:t>bitvector</w:t>
+      </w:r>
+      <w:proofErr w:type="spellEnd"/>
+      <w:r>
+        <w:rPr>
+          <w:rFonts w:eastAsiaTheme="minorEastAsia"/>
+        </w:rPr>
+        <w:t xml:space="preserve"> representatie van de shingle </w:t>
+      </w:r>
+      <w:proofErr w:type="spellStart"/>
+      <w:r>
+        <w:rPr>
+          <w:rFonts w:eastAsiaTheme="minorEastAsia"/>
+        </w:rPr>
+        <w:t>multiset</w:t>
+      </w:r>
+      <w:proofErr w:type="spellEnd"/>
+      <w:r>
+        <w:rPr>
+          <w:rFonts w:eastAsiaTheme="minorEastAsia"/>
+        </w:rPr>
+        <w:t xml:space="preserve">. Het aantal mogelijke shingles is wellicht zo groot dat dit niet mogelijk blijkt. </w:t>
+      </w:r>
+      <w:r>
+        <w:rPr>
+          <w:rFonts w:eastAsiaTheme="minorEastAsia"/>
+        </w:rPr>
+        <w:t xml:space="preserve">In plaats daarvan lopen we bij elke file enkel de </w:t>
+      </w:r>
+      <w:proofErr w:type="spellStart"/>
+      <w:r>
+        <w:rPr>
+          <w:rFonts w:eastAsiaTheme="minorEastAsia"/>
+        </w:rPr>
+        <w:t>hashes</w:t>
+      </w:r>
+      <w:proofErr w:type="spellEnd"/>
+      <w:r>
+        <w:rPr>
+          <w:rFonts w:eastAsiaTheme="minorEastAsia"/>
+        </w:rPr>
+        <w:t xml:space="preserve"> in de </w:t>
+      </w:r>
+      <w:proofErr w:type="spellStart"/>
+      <w:r>
+        <w:rPr>
+          <w:rFonts w:eastAsiaTheme="minorEastAsia"/>
+        </w:rPr>
+        <w:t>multiset</w:t>
+      </w:r>
+      <w:proofErr w:type="spellEnd"/>
+      <w:r>
+        <w:rPr>
+          <w:rFonts w:eastAsiaTheme="minorEastAsia"/>
+        </w:rPr>
+        <w:t xml:space="preserve"> af en kijken we welk van deze </w:t>
+      </w:r>
+      <w:proofErr w:type="spellStart"/>
+      <w:r>
+        <w:rPr>
+          <w:rFonts w:eastAsiaTheme="minorEastAsia"/>
+        </w:rPr>
+        <w:t>hashes</w:t>
+      </w:r>
+      <w:proofErr w:type="spellEnd"/>
+      <w:r>
+        <w:rPr>
+          <w:rFonts w:eastAsiaTheme="minorEastAsia"/>
+        </w:rPr>
+        <w:t xml:space="preserve"> een minimum waarde oplevert door er </w:t>
+      </w:r>
+      <w:proofErr w:type="spellStart"/>
       <w:r>
         <w:rPr>
           <w:rFonts w:eastAsiaTheme="minorEastAsia"/>
@@ -1840,12 +2703,14 @@
         </w:rPr>
         <w:t>pHash</w:t>
       </w:r>
+      <w:proofErr w:type="spellEnd"/>
       <w:r>
         <w:rPr>
           <w:rFonts w:eastAsiaTheme="minorEastAsia"/>
         </w:rPr>
         <w:t xml:space="preserve"> op uit te voeren. Deze minima voor elke </w:t>
       </w:r>
+      <w:proofErr w:type="spellStart"/>
       <w:r>
         <w:rPr>
           <w:rFonts w:eastAsiaTheme="minorEastAsia"/>
@@ -1854,11 +2719,26 @@
         </w:rPr>
         <w:t>pHash</w:t>
       </w:r>
-      <w:r>
-        <w:rPr>
-          <w:rFonts w:eastAsiaTheme="minorEastAsia"/>
-        </w:rPr>
-        <w:t xml:space="preserve"> vormen dan de Signature Matrix.</w:t>
+      <w:proofErr w:type="spellEnd"/>
+      <w:r>
+        <w:rPr>
+          <w:rFonts w:eastAsiaTheme="minorEastAsia"/>
+        </w:rPr>
+        <w:t xml:space="preserve"> vormen dan de </w:t>
+      </w:r>
+      <w:proofErr w:type="spellStart"/>
+      <w:r>
+        <w:rPr>
+          <w:rFonts w:eastAsiaTheme="minorEastAsia"/>
+        </w:rPr>
+        <w:t>Signature</w:t>
+      </w:r>
+      <w:proofErr w:type="spellEnd"/>
+      <w:r>
+        <w:rPr>
+          <w:rFonts w:eastAsiaTheme="minorEastAsia"/>
+        </w:rPr>
+        <w:t xml:space="preserve"> Matrix.</w:t>
       </w:r>
     </w:p>
     <w:p>
@@ -1964,8 +2844,21 @@
                                 <w:highlight w:val="white"/>
                                 <w:lang w:val="en-GB"/>
                               </w:rPr>
-                              <w:t># For each col/file in SignMatrix</w:t>
+                              <w:t xml:space="preserve"># For each col/file in </w:t>
                             </w:r>
+                            <w:proofErr w:type="spellStart"/>
+                            <w:r>
+                              <w:rPr>
+                                <w:rFonts w:ascii="Courier New" w:hAnsi="Courier New" w:cs="Courier New"/>
+                                <w:color w:val="008000"/>
+                                <w:sz w:val="20"/>
+                                <w:szCs w:val="20"/>
+                                <w:highlight w:val="white"/>
+                                <w:lang w:val="en-GB"/>
+                              </w:rPr>
+                              <w:t>SignMatrix</w:t>
+                            </w:r>
+                            <w:proofErr w:type="spellEnd"/>
                           </w:p>
                           <w:p>
                             <w:pPr>
@@ -2043,6 +2936,7 @@
                               </w:rPr>
                               <w:t>(</w:t>
                             </w:r>
+                            <w:proofErr w:type="spellStart"/>
                             <w:r>
                               <w:rPr>
                                 <w:rFonts w:ascii="Courier New" w:hAnsi="Courier New" w:cs="Courier New"/>
@@ -2054,6 +2948,7 @@
                               </w:rPr>
                               <w:t>len</w:t>
                             </w:r>
+                            <w:proofErr w:type="spellEnd"/>
                             <w:r>
                               <w:rPr>
                                 <w:rFonts w:ascii="Courier New" w:hAnsi="Courier New" w:cs="Courier New"/>
@@ -2067,6 +2962,7 @@
                               </w:rPr>
                               <w:t>(</w:t>
                             </w:r>
+                            <w:proofErr w:type="spellStart"/>
                             <w:r>
                               <w:rPr>
                                 <w:rFonts w:ascii="Courier New" w:hAnsi="Courier New" w:cs="Courier New"/>
@@ -2078,6 +2974,7 @@
                               </w:rPr>
                               <w:t>SignMatrix</w:t>
                             </w:r>
+                            <w:proofErr w:type="spellEnd"/>
                             <w:r>
                               <w:rPr>
                                 <w:rFonts w:ascii="Courier New" w:hAnsi="Courier New" w:cs="Courier New"/>
@@ -2264,8 +3161,21 @@
                                 <w:highlight w:val="white"/>
                                 <w:lang w:val="en-GB"/>
                               </w:rPr>
-                              <w:t xml:space="preserve"> hashed_shingle_multiset</w:t>
+                              <w:t xml:space="preserve"> </w:t>
                             </w:r>
+                            <w:proofErr w:type="spellStart"/>
+                            <w:r>
+                              <w:rPr>
+                                <w:rFonts w:ascii="Courier New" w:hAnsi="Courier New" w:cs="Courier New"/>
+                                <w:color w:val="000000"/>
+                                <w:sz w:val="20"/>
+                                <w:szCs w:val="20"/>
+                                <w:highlight w:val="white"/>
+                                <w:lang w:val="en-GB"/>
+                              </w:rPr>
+                              <w:t>hashed_shingle_multiset</w:t>
+                            </w:r>
+                            <w:proofErr w:type="spellEnd"/>
                             <w:r>
                               <w:rPr>
                                 <w:rFonts w:ascii="Courier New" w:hAnsi="Courier New" w:cs="Courier New"/>
@@ -2439,6 +3349,7 @@
                               </w:rPr>
                               <w:t>(</w:t>
                             </w:r>
+                            <w:proofErr w:type="spellStart"/>
                             <w:r>
                               <w:rPr>
                                 <w:rFonts w:ascii="Courier New" w:hAnsi="Courier New" w:cs="Courier New"/>
@@ -2450,6 +3361,7 @@
                               </w:rPr>
                               <w:t>pHashes</w:t>
                             </w:r>
+                            <w:proofErr w:type="spellEnd"/>
                             <w:r>
                               <w:rPr>
                                 <w:rFonts w:ascii="Courier New" w:hAnsi="Courier New" w:cs="Courier New"/>
@@ -2488,7 +3400,31 @@
                                 <w:highlight w:val="white"/>
                                 <w:lang w:val="en-GB"/>
                               </w:rPr>
-                              <w:t xml:space="preserve">            hashval </w:t>
+                              <w:t xml:space="preserve">            </w:t>
+                            </w:r>
+                            <w:proofErr w:type="spellStart"/>
+                            <w:r>
+                              <w:rPr>
+                                <w:rFonts w:ascii="Courier New" w:hAnsi="Courier New" w:cs="Courier New"/>
+                                <w:color w:val="000000"/>
+                                <w:sz w:val="20"/>
+                                <w:szCs w:val="20"/>
+                                <w:highlight w:val="white"/>
+                                <w:lang w:val="en-GB"/>
+                              </w:rPr>
+                              <w:t>hashval</w:t>
+                            </w:r>
+                            <w:proofErr w:type="spellEnd"/>
+                            <w:r>
+                              <w:rPr>
+                                <w:rFonts w:ascii="Courier New" w:hAnsi="Courier New" w:cs="Courier New"/>
+                                <w:color w:val="000000"/>
+                                <w:sz w:val="20"/>
+                                <w:szCs w:val="20"/>
+                                <w:highlight w:val="white"/>
+                                <w:lang w:val="en-GB"/>
+                              </w:rPr>
+                              <w:t xml:space="preserve"> </w:t>
                             </w:r>
                             <w:r>
                               <w:rPr>
@@ -2638,7 +3574,31 @@
                                 <w:highlight w:val="white"/>
                                 <w:lang w:val="en-GB"/>
                               </w:rPr>
-                              <w:t xml:space="preserve"> hashval </w:t>
+                              <w:t xml:space="preserve"> </w:t>
+                            </w:r>
+                            <w:proofErr w:type="spellStart"/>
+                            <w:r>
+                              <w:rPr>
+                                <w:rFonts w:ascii="Courier New" w:hAnsi="Courier New" w:cs="Courier New"/>
+                                <w:color w:val="000000"/>
+                                <w:sz w:val="20"/>
+                                <w:szCs w:val="20"/>
+                                <w:highlight w:val="white"/>
+                                <w:lang w:val="en-GB"/>
+                              </w:rPr>
+                              <w:t>hashval</w:t>
+                            </w:r>
+                            <w:proofErr w:type="spellEnd"/>
+                            <w:r>
+                              <w:rPr>
+                                <w:rFonts w:ascii="Courier New" w:hAnsi="Courier New" w:cs="Courier New"/>
+                                <w:color w:val="000000"/>
+                                <w:sz w:val="20"/>
+                                <w:szCs w:val="20"/>
+                                <w:highlight w:val="white"/>
+                                <w:lang w:val="en-GB"/>
+                              </w:rPr>
+                              <w:t xml:space="preserve"> </w:t>
                             </w:r>
                             <w:r>
                               <w:rPr>
@@ -2662,8 +3622,21 @@
                                 <w:highlight w:val="white"/>
                                 <w:lang w:val="en-GB"/>
                               </w:rPr>
-                              <w:t xml:space="preserve"> SignMatrix</w:t>
+                              <w:t xml:space="preserve"> </w:t>
                             </w:r>
+                            <w:proofErr w:type="spellStart"/>
+                            <w:r>
+                              <w:rPr>
+                                <w:rFonts w:ascii="Courier New" w:hAnsi="Courier New" w:cs="Courier New"/>
+                                <w:color w:val="000000"/>
+                                <w:sz w:val="20"/>
+                                <w:szCs w:val="20"/>
+                                <w:highlight w:val="white"/>
+                                <w:lang w:val="en-GB"/>
+                              </w:rPr>
+                              <w:t>SignMatrix</w:t>
+                            </w:r>
+                            <w:proofErr w:type="spellEnd"/>
                             <w:r>
                               <w:rPr>
                                 <w:rFonts w:ascii="Courier New" w:hAnsi="Courier New" w:cs="Courier New"/>
@@ -2752,6 +3725,7 @@
                               </w:rPr>
                               <w:t xml:space="preserve">                </w:t>
                             </w:r>
+                            <w:proofErr w:type="spellStart"/>
                             <w:r>
                               <w:rPr>
                                 <w:rFonts w:ascii="Courier New" w:hAnsi="Courier New" w:cs="Courier New"/>
@@ -2762,6 +3736,7 @@
                               </w:rPr>
                               <w:t>SignMatrix</w:t>
                             </w:r>
+                            <w:proofErr w:type="spellEnd"/>
                             <w:r>
                               <w:rPr>
                                 <w:rFonts w:ascii="Courier New" w:hAnsi="Courier New" w:cs="Courier New"/>
@@ -2796,6 +3771,7 @@
                               </w:rPr>
                               <w:t>][</w:t>
                             </w:r>
+                            <w:proofErr w:type="spellStart"/>
                             <w:r>
                               <w:rPr>
                                 <w:rFonts w:ascii="Courier New" w:hAnsi="Courier New" w:cs="Courier New"/>
@@ -2806,6 +3782,7 @@
                               </w:rPr>
                               <w:t>row</w:t>
                             </w:r>
+                            <w:proofErr w:type="spellEnd"/>
                             <w:r>
                               <w:rPr>
                                 <w:rFonts w:ascii="Courier New" w:hAnsi="Courier New" w:cs="Courier New"/>
@@ -2848,8 +3825,20 @@
                                 <w:szCs w:val="20"/>
                                 <w:highlight w:val="white"/>
                               </w:rPr>
-                              <w:t xml:space="preserve"> hashval</w:t>
+                              <w:t xml:space="preserve"> </w:t>
                             </w:r>
+                            <w:proofErr w:type="spellStart"/>
+                            <w:r>
+                              <w:rPr>
+                                <w:rFonts w:ascii="Courier New" w:hAnsi="Courier New" w:cs="Courier New"/>
+                                <w:color w:val="000000"/>
+                                <w:sz w:val="20"/>
+                                <w:szCs w:val="20"/>
+                                <w:highlight w:val="white"/>
+                              </w:rPr>
+                              <w:t>hashval</w:t>
+                            </w:r>
+                            <w:proofErr w:type="spellEnd"/>
                           </w:p>
                         </w:txbxContent>
                       </wps:txbx>
@@ -2895,8 +3884,21 @@
                           <w:highlight w:val="white"/>
                           <w:lang w:val="en-GB"/>
                         </w:rPr>
-                        <w:t># For each col/file in SignMatrix</w:t>
+                        <w:t xml:space="preserve"># For each col/file in </w:t>
                       </w:r>
+                      <w:proofErr w:type="spellStart"/>
+                      <w:r>
+                        <w:rPr>
+                          <w:rFonts w:ascii="Courier New" w:hAnsi="Courier New" w:cs="Courier New"/>
+                          <w:color w:val="008000"/>
+                          <w:sz w:val="20"/>
+                          <w:szCs w:val="20"/>
+                          <w:highlight w:val="white"/>
+                          <w:lang w:val="en-GB"/>
+                        </w:rPr>
+                        <w:t>SignMatrix</w:t>
+                      </w:r>
+                      <w:proofErr w:type="spellEnd"/>
                     </w:p>
                     <w:p>
                       <w:pPr>
@@ -2974,6 +3976,7 @@
                         </w:rPr>
                         <w:t>(</w:t>
                       </w:r>
+                      <w:proofErr w:type="spellStart"/>
                       <w:r>
                         <w:rPr>
                           <w:rFonts w:ascii="Courier New" w:hAnsi="Courier New" w:cs="Courier New"/>
@@ -2985,6 +3988,7 @@
                         </w:rPr>
                         <w:t>len</w:t>
                       </w:r>
+                      <w:proofErr w:type="spellEnd"/>
                       <w:r>
                         <w:rPr>
                           <w:rFonts w:ascii="Courier New" w:hAnsi="Courier New" w:cs="Courier New"/>
@@ -2998,6 +4002,7 @@
                         </w:rPr>
                         <w:t>(</w:t>
                       </w:r>
+                      <w:proofErr w:type="spellStart"/>
                       <w:r>
                         <w:rPr>
                           <w:rFonts w:ascii="Courier New" w:hAnsi="Courier New" w:cs="Courier New"/>
@@ -3009,6 +4014,7 @@
                         </w:rPr>
                         <w:t>SignMatrix</w:t>
                       </w:r>
+                      <w:proofErr w:type="spellEnd"/>
                       <w:r>
                         <w:rPr>
                           <w:rFonts w:ascii="Courier New" w:hAnsi="Courier New" w:cs="Courier New"/>
@@ -3195,8 +4201,21 @@
                           <w:highlight w:val="white"/>
                           <w:lang w:val="en-GB"/>
                         </w:rPr>
-                        <w:t xml:space="preserve"> hashed_shingle_multiset</w:t>
+                        <w:t xml:space="preserve"> </w:t>
                       </w:r>
+                      <w:proofErr w:type="spellStart"/>
+                      <w:r>
+                        <w:rPr>
+                          <w:rFonts w:ascii="Courier New" w:hAnsi="Courier New" w:cs="Courier New"/>
+                          <w:color w:val="000000"/>
+                          <w:sz w:val="20"/>
+                          <w:szCs w:val="20"/>
+                          <w:highlight w:val="white"/>
+                          <w:lang w:val="en-GB"/>
+                        </w:rPr>
+                        <w:t>hashed_shingle_multiset</w:t>
+                      </w:r>
+                      <w:proofErr w:type="spellEnd"/>
                       <w:r>
                         <w:rPr>
                           <w:rFonts w:ascii="Courier New" w:hAnsi="Courier New" w:cs="Courier New"/>
@@ -3370,6 +4389,7 @@
                         </w:rPr>
                         <w:t>(</w:t>
                       </w:r>
+                      <w:proofErr w:type="spellStart"/>
                       <w:r>
                         <w:rPr>
                           <w:rFonts w:ascii="Courier New" w:hAnsi="Courier New" w:cs="Courier New"/>
@@ -3381,6 +4401,7 @@
                         </w:rPr>
                         <w:t>pHashes</w:t>
                       </w:r>
+                      <w:proofErr w:type="spellEnd"/>
                       <w:r>
                         <w:rPr>
                           <w:rFonts w:ascii="Courier New" w:hAnsi="Courier New" w:cs="Courier New"/>
@@ -3419,7 +4440,31 @@
                           <w:highlight w:val="white"/>
                           <w:lang w:val="en-GB"/>
                         </w:rPr>
-                        <w:t xml:space="preserve">            hashval </w:t>
+                        <w:t xml:space="preserve">            </w:t>
+                      </w:r>
+                      <w:proofErr w:type="spellStart"/>
+                      <w:r>
+                        <w:rPr>
+                          <w:rFonts w:ascii="Courier New" w:hAnsi="Courier New" w:cs="Courier New"/>
+                          <w:color w:val="000000"/>
+                          <w:sz w:val="20"/>
+                          <w:szCs w:val="20"/>
+                          <w:highlight w:val="white"/>
+                          <w:lang w:val="en-GB"/>
+                        </w:rPr>
+                        <w:t>hashval</w:t>
+                      </w:r>
+                      <w:proofErr w:type="spellEnd"/>
+                      <w:r>
+                        <w:rPr>
+                          <w:rFonts w:ascii="Courier New" w:hAnsi="Courier New" w:cs="Courier New"/>
+                          <w:color w:val="000000"/>
+                          <w:sz w:val="20"/>
+                          <w:szCs w:val="20"/>
+                          <w:highlight w:val="white"/>
+                          <w:lang w:val="en-GB"/>
+                        </w:rPr>
+                        <w:t xml:space="preserve"> </w:t>
                       </w:r>
                       <w:r>
                         <w:rPr>
@@ -3569,7 +4614,31 @@
                           <w:highlight w:val="white"/>
                           <w:lang w:val="en-GB"/>
                         </w:rPr>
-                        <w:t xml:space="preserve"> hashval </w:t>
+                        <w:t xml:space="preserve"> </w:t>
+                      </w:r>
+                      <w:proofErr w:type="spellStart"/>
+                      <w:r>
+                        <w:rPr>
+                          <w:rFonts w:ascii="Courier New" w:hAnsi="Courier New" w:cs="Courier New"/>
+                          <w:color w:val="000000"/>
+                          <w:sz w:val="20"/>
+                          <w:szCs w:val="20"/>
+                          <w:highlight w:val="white"/>
+                          <w:lang w:val="en-GB"/>
+                        </w:rPr>
+                        <w:t>hashval</w:t>
+                      </w:r>
+                      <w:proofErr w:type="spellEnd"/>
+                      <w:r>
+                        <w:rPr>
+                          <w:rFonts w:ascii="Courier New" w:hAnsi="Courier New" w:cs="Courier New"/>
+                          <w:color w:val="000000"/>
+                          <w:sz w:val="20"/>
+                          <w:szCs w:val="20"/>
+                          <w:highlight w:val="white"/>
+                          <w:lang w:val="en-GB"/>
+                        </w:rPr>
+                        <w:t xml:space="preserve"> </w:t>
                       </w:r>
                       <w:r>
                         <w:rPr>
@@ -3593,8 +4662,21 @@
                           <w:highlight w:val="white"/>
                           <w:lang w:val="en-GB"/>
                         </w:rPr>
-                        <w:t xml:space="preserve"> SignMatrix</w:t>
+                        <w:t xml:space="preserve"> </w:t>
                       </w:r>
+                      <w:proofErr w:type="spellStart"/>
+                      <w:r>
+                        <w:rPr>
+                          <w:rFonts w:ascii="Courier New" w:hAnsi="Courier New" w:cs="Courier New"/>
+                          <w:color w:val="000000"/>
+                          <w:sz w:val="20"/>
+                          <w:szCs w:val="20"/>
+                          <w:highlight w:val="white"/>
+                          <w:lang w:val="en-GB"/>
+                        </w:rPr>
+                        <w:t>SignMatrix</w:t>
+                      </w:r>
+                      <w:proofErr w:type="spellEnd"/>
                       <w:r>
                         <w:rPr>
                           <w:rFonts w:ascii="Courier New" w:hAnsi="Courier New" w:cs="Courier New"/>
@@ -3683,6 +4765,7 @@
                         </w:rPr>
                         <w:t xml:space="preserve">                </w:t>
                       </w:r>
+                      <w:proofErr w:type="spellStart"/>
                       <w:r>
                         <w:rPr>
                           <w:rFonts w:ascii="Courier New" w:hAnsi="Courier New" w:cs="Courier New"/>
@@ -3693,6 +4776,7 @@
                         </w:rPr>
                         <w:t>SignMatrix</w:t>
                       </w:r>
+                      <w:proofErr w:type="spellEnd"/>
                       <w:r>
                         <w:rPr>
                           <w:rFonts w:ascii="Courier New" w:hAnsi="Courier New" w:cs="Courier New"/>
@@ -3727,6 +4811,7 @@
                         </w:rPr>
                         <w:t>][</w:t>
                       </w:r>
+                      <w:proofErr w:type="spellStart"/>
                       <w:r>
                         <w:rPr>
                           <w:rFonts w:ascii="Courier New" w:hAnsi="Courier New" w:cs="Courier New"/>
@@ -3737,6 +4822,7 @@
                         </w:rPr>
                         <w:t>row</w:t>
                       </w:r>
+                      <w:proofErr w:type="spellEnd"/>
                       <w:r>
                         <w:rPr>
                           <w:rFonts w:ascii="Courier New" w:hAnsi="Courier New" w:cs="Courier New"/>
@@ -3779,8 +4865,20 @@
                           <w:szCs w:val="20"/>
                           <w:highlight w:val="white"/>
                         </w:rPr>
-                        <w:t xml:space="preserve"> hashval</w:t>
+                        <w:t xml:space="preserve"> </w:t>
                       </w:r>
+                      <w:proofErr w:type="spellStart"/>
+                      <w:r>
+                        <w:rPr>
+                          <w:rFonts w:ascii="Courier New" w:hAnsi="Courier New" w:cs="Courier New"/>
+                          <w:color w:val="000000"/>
+                          <w:sz w:val="20"/>
+                          <w:szCs w:val="20"/>
+                          <w:highlight w:val="white"/>
+                        </w:rPr>
+                        <w:t>hashval</w:t>
+                      </w:r>
+                      <w:proofErr w:type="spellEnd"/>
                     </w:p>
                   </w:txbxContent>
                 </v:textbox>
@@ -3807,6 +4905,7 @@
           <w:lang w:val="en-GB"/>
         </w:rPr>
       </w:pPr>
+      <w:proofErr w:type="spellStart"/>
       <w:r>
         <w:rPr>
           <w:rFonts w:eastAsiaTheme="minorEastAsia"/>
@@ -3814,7 +4913,17 @@
           <w:bCs/>
           <w:lang w:val="en-GB"/>
         </w:rPr>
-        <w:t>Herverdelen van Signature Matrices over nodes</w:t>
+        <w:t>Herverdelen</w:t>
+      </w:r>
+      <w:proofErr w:type="spellEnd"/>
+      <w:r>
+        <w:rPr>
+          <w:rFonts w:eastAsiaTheme="minorEastAsia"/>
+          <w:b/>
+          <w:bCs/>
+          <w:lang w:val="en-GB"/>
+        </w:rPr>
+        <w:t xml:space="preserve"> van Signature Matrices over nodes</w:t>
       </w:r>
       <w:r>
         <w:rPr>
@@ -3890,7 +4999,21 @@
         <w:rPr>
           <w:rFonts w:eastAsiaTheme="minorEastAsia"/>
         </w:rPr>
-        <w:t xml:space="preserve">een set van buckets opstellen die de gehashte banden bevat. Daarna kunnen de buckets van elke node gereduceerd worden naar één set van buckets die aangeven hoe groot de kans is dat files in dezelfde buckets zitten ook effectief gelijk zijn met een bepaalde kans </w:t>
+        <w:t xml:space="preserve">een set van buckets opstellen die de </w:t>
+      </w:r>
+      <w:proofErr w:type="spellStart"/>
+      <w:r>
+        <w:rPr>
+          <w:rFonts w:eastAsiaTheme="minorEastAsia"/>
+        </w:rPr>
+        <w:t>gehashte</w:t>
+      </w:r>
+      <w:proofErr w:type="spellEnd"/>
+      <w:r>
+        <w:rPr>
+          <w:rFonts w:eastAsiaTheme="minorEastAsia"/>
+        </w:rPr>
+        <w:t xml:space="preserve"> banden bevat. Daarna kunnen de buckets van elke node gereduceerd worden naar één set van buckets die aangeven hoe groot de kans is dat files in dezelfde buckets zitten ook effectief gelijk zijn met een bepaalde kans </w:t>
       </w:r>
       <w:r>
         <w:rPr>
@@ -3904,7 +5027,21 @@
         <w:rPr>
           <w:rFonts w:eastAsiaTheme="minorEastAsia"/>
         </w:rPr>
-        <w:t xml:space="preserve"> (threshold)</w:t>
+        <w:t xml:space="preserve"> (</w:t>
+      </w:r>
+      <w:proofErr w:type="spellStart"/>
+      <w:r>
+        <w:rPr>
+          <w:rFonts w:eastAsiaTheme="minorEastAsia"/>
+        </w:rPr>
+        <w:t>threshold</w:t>
+      </w:r>
+      <w:proofErr w:type="spellEnd"/>
+      <w:r>
+        <w:rPr>
+          <w:rFonts w:eastAsiaTheme="minorEastAsia"/>
+        </w:rPr>
+        <w:t>)</w:t>
       </w:r>
       <w:r>
         <w:rPr>
@@ -3965,7 +5102,23 @@
           <w:rFonts w:eastAsiaTheme="minorEastAsia"/>
           <w:lang w:val="en-GB"/>
         </w:rPr>
-        <w:t xml:space="preserve"> [signature_matrix_col]</w:t>
+        <w:t xml:space="preserve"> [</w:t>
+      </w:r>
+      <w:proofErr w:type="spellStart"/>
+      <w:r>
+        <w:rPr>
+          <w:rFonts w:eastAsiaTheme="minorEastAsia"/>
+          <w:lang w:val="en-GB"/>
+        </w:rPr>
+        <w:t>signature_matrix_col</w:t>
+      </w:r>
+      <w:proofErr w:type="spellEnd"/>
+      <w:r>
+        <w:rPr>
+          <w:rFonts w:eastAsiaTheme="minorEastAsia"/>
+          <w:lang w:val="en-GB"/>
+        </w:rPr>
+        <w:t>]</w:t>
       </w:r>
       <w:r>
         <w:rPr>
@@ -3973,6 +5126,13 @@
           <w:lang w:val="en-GB"/>
         </w:rPr>
         <w:t>)</w:t>
+      </w:r>
+      <w:r>
+        <w:rPr>
+          <w:rFonts w:eastAsiaTheme="minorEastAsia"/>
+          <w:lang w:val="en-GB"/>
+        </w:rPr>
+        <w:t xml:space="preserve"> </w:t>
       </w:r>
     </w:p>
     <w:p>
@@ -4013,6 +5173,20 @@
           <w:rFonts w:eastAsiaTheme="minorEastAsia"/>
           <w:lang w:val="en-GB"/>
         </w:rPr>
+        <w:t>band</w:t>
+      </w:r>
+      <w:r>
+        <w:rPr>
+          <w:rFonts w:eastAsiaTheme="minorEastAsia"/>
+          <w:lang w:val="en-GB"/>
+        </w:rPr>
+        <w:t xml:space="preserve">, </w:t>
+      </w:r>
+      <w:r>
+        <w:rPr>
+          <w:rFonts w:eastAsiaTheme="minorEastAsia"/>
+          <w:lang w:val="en-GB"/>
+        </w:rPr>
         <w:t>(</w:t>
       </w:r>
       <w:r>
@@ -4029,13 +5203,15 @@
         </w:rPr>
         <w:t xml:space="preserve">, </w:t>
       </w:r>
-      <w:r>
-        <w:rPr>
-          <w:rFonts w:eastAsiaTheme="minorEastAsia"/>
-          <w:lang w:val="en-GB"/>
-        </w:rPr>
-        <w:t>band</w:t>
-      </w:r>
+      <w:proofErr w:type="spellStart"/>
+      <w:r>
+        <w:rPr>
+          <w:rFonts w:eastAsiaTheme="minorEastAsia"/>
+          <w:lang w:val="en-GB"/>
+        </w:rPr>
+        <w:t>signature_matrix_band</w:t>
+      </w:r>
+      <w:proofErr w:type="spellEnd"/>
       <w:r>
         <w:rPr>
           <w:rFonts w:eastAsiaTheme="minorEastAsia"/>
@@ -4048,36 +5224,10 @@
           <w:rFonts w:eastAsiaTheme="minorEastAsia"/>
           <w:lang w:val="en-GB"/>
         </w:rPr>
-        <w:t xml:space="preserve">, </w:t>
-      </w:r>
-      <w:r>
-        <w:rPr>
-          <w:rFonts w:eastAsiaTheme="minorEastAsia"/>
-          <w:lang w:val="en-GB"/>
-        </w:rPr>
-        <w:t>[signature_matrix_</w:t>
-      </w:r>
-      <w:r>
-        <w:rPr>
-          <w:rFonts w:eastAsiaTheme="minorEastAsia"/>
-          <w:lang w:val="en-GB"/>
-        </w:rPr>
-        <w:t>band</w:t>
-      </w:r>
-      <w:r>
-        <w:rPr>
-          <w:rFonts w:eastAsiaTheme="minorEastAsia"/>
-          <w:lang w:val="en-GB"/>
-        </w:rPr>
-        <w:t>]</w:t>
-      </w:r>
-      <w:r>
-        <w:rPr>
-          <w:rFonts w:eastAsiaTheme="minorEastAsia"/>
-          <w:lang w:val="en-GB"/>
-        </w:rPr>
         <w:t>)</w:t>
       </w:r>
+      <w:bookmarkStart w:id="0" w:name="_GoBack"/>
+      <w:bookmarkEnd w:id="0"/>
     </w:p>
     <w:p>
       <w:pPr>
@@ -4158,6 +5308,7 @@
         </w:rPr>
         <w:t>[</w:t>
       </w:r>
+      <w:proofErr w:type="spellStart"/>
       <w:r>
         <w:rPr>
           <w:rFonts w:eastAsiaTheme="minorEastAsia"/>
@@ -4172,6 +5323,7 @@
         </w:rPr>
         <w:t>_names</w:t>
       </w:r>
+      <w:proofErr w:type="spellEnd"/>
       <w:r>
         <w:rPr>
           <w:rFonts w:eastAsiaTheme="minorEastAsia"/>
@@ -4264,8 +5416,30 @@
         <w:rPr>
           <w:rFonts w:eastAsiaTheme="minorEastAsia"/>
         </w:rPr>
-        <w:t>Bepaling van deze factoren zorgen voor een verhouding tussen false-positives en -negatives</w:t>
-      </w:r>
+        <w:t xml:space="preserve">Bepaling van deze factoren zorgen voor een verhouding tussen </w:t>
+      </w:r>
+      <w:proofErr w:type="spellStart"/>
+      <w:r>
+        <w:rPr>
+          <w:rFonts w:eastAsiaTheme="minorEastAsia"/>
+        </w:rPr>
+        <w:t>false-positives</w:t>
+      </w:r>
+      <w:proofErr w:type="spellEnd"/>
+      <w:r>
+        <w:rPr>
+          <w:rFonts w:eastAsiaTheme="minorEastAsia"/>
+        </w:rPr>
+        <w:t xml:space="preserve"> en -</w:t>
+      </w:r>
+      <w:proofErr w:type="spellStart"/>
+      <w:r>
+        <w:rPr>
+          <w:rFonts w:eastAsiaTheme="minorEastAsia"/>
+        </w:rPr>
+        <w:t>negatives</w:t>
+      </w:r>
+      <w:proofErr w:type="spellEnd"/>
     </w:p>
     <w:p>
       <w:pPr>
@@ -4287,7 +5461,21 @@
         <w:rPr>
           <w:rFonts w:eastAsiaTheme="minorEastAsia"/>
         </w:rPr>
-        <w:t>Elke node stelt buckets op voor de LSH-hash functie</w:t>
+        <w:t>Elke node stelt buckets op voor de LSH-</w:t>
+      </w:r>
+      <w:proofErr w:type="spellStart"/>
+      <w:r>
+        <w:rPr>
+          <w:rFonts w:eastAsiaTheme="minorEastAsia"/>
+        </w:rPr>
+        <w:t>hash</w:t>
+      </w:r>
+      <w:proofErr w:type="spellEnd"/>
+      <w:r>
+        <w:rPr>
+          <w:rFonts w:eastAsiaTheme="minorEastAsia"/>
+        </w:rPr>
+        <w:t xml:space="preserve"> functie</w:t>
       </w:r>
     </w:p>
     <w:p>
@@ -4310,13 +5498,83 @@
         <w:rPr>
           <w:rFonts w:eastAsiaTheme="minorEastAsia"/>
         </w:rPr>
-        <w:t>Elke band van elke Signature Matrix per file kan apart beschouwd worden, dus deze kunnen verdeeld worden over alle nodes zodat elke node evenveel items heeft om te behandelen.</w:t>
-      </w:r>
-      <w:r>
-        <w:rPr>
-          <w:rFonts w:eastAsiaTheme="minorEastAsia"/>
-        </w:rPr>
-        <w:t xml:space="preserve"> De hashes in zo’n band worden samengevoegd en met de LSH-hash gehasht naar een bucket.</w:t>
+        <w:t xml:space="preserve">Elke band van elke </w:t>
+      </w:r>
+      <w:proofErr w:type="spellStart"/>
+      <w:r>
+        <w:rPr>
+          <w:rFonts w:eastAsiaTheme="minorEastAsia"/>
+        </w:rPr>
+        <w:t>Signature</w:t>
+      </w:r>
+      <w:proofErr w:type="spellEnd"/>
+      <w:r>
+        <w:rPr>
+          <w:rFonts w:eastAsiaTheme="minorEastAsia"/>
+        </w:rPr>
+        <w:t xml:space="preserve"> Matrix per file kan apart beschouwd worden, dus deze kunnen verdeeld worden over alle </w:t>
+      </w:r>
+      <w:proofErr w:type="spellStart"/>
+      <w:r>
+        <w:rPr>
+          <w:rFonts w:eastAsiaTheme="minorEastAsia"/>
+        </w:rPr>
+        <w:t>nodes</w:t>
+      </w:r>
+      <w:proofErr w:type="spellEnd"/>
+      <w:r>
+        <w:rPr>
+          <w:rFonts w:eastAsiaTheme="minorEastAsia"/>
+        </w:rPr>
+        <w:t xml:space="preserve"> zodat elke node evenveel items heeft om te behandelen.</w:t>
+      </w:r>
+      <w:r>
+        <w:rPr>
+          <w:rFonts w:eastAsiaTheme="minorEastAsia"/>
+        </w:rPr>
+        <w:t xml:space="preserve"> De </w:t>
+      </w:r>
+      <w:proofErr w:type="spellStart"/>
+      <w:r>
+        <w:rPr>
+          <w:rFonts w:eastAsiaTheme="minorEastAsia"/>
+        </w:rPr>
+        <w:t>hashes</w:t>
+      </w:r>
+      <w:proofErr w:type="spellEnd"/>
+      <w:r>
+        <w:rPr>
+          <w:rFonts w:eastAsiaTheme="minorEastAsia"/>
+        </w:rPr>
+        <w:t xml:space="preserve"> in zo’n band worden samengevoegd en met de LSH-</w:t>
+      </w:r>
+      <w:proofErr w:type="spellStart"/>
+      <w:r>
+        <w:rPr>
+          <w:rFonts w:eastAsiaTheme="minorEastAsia"/>
+        </w:rPr>
+        <w:t>hash</w:t>
+      </w:r>
+      <w:proofErr w:type="spellEnd"/>
+      <w:r>
+        <w:rPr>
+          <w:rFonts w:eastAsiaTheme="minorEastAsia"/>
+        </w:rPr>
+        <w:t xml:space="preserve"> </w:t>
+      </w:r>
+      <w:proofErr w:type="spellStart"/>
+      <w:r>
+        <w:rPr>
+          <w:rFonts w:eastAsiaTheme="minorEastAsia"/>
+        </w:rPr>
+        <w:t>gehasht</w:t>
+      </w:r>
+      <w:proofErr w:type="spellEnd"/>
+      <w:r>
+        <w:rPr>
+          <w:rFonts w:eastAsiaTheme="minorEastAsia"/>
+        </w:rPr>
+        <w:t xml:space="preserve"> naar een bucket.</w:t>
       </w:r>
     </w:p>
     <w:p>
@@ -4482,7 +5740,23 @@
           <w:rFonts w:eastAsiaTheme="minorEastAsia"/>
           <w:lang w:val="en-GB"/>
         </w:rPr>
-        <w:t xml:space="preserve"> buckets: [file_names]</w:t>
+        <w:t xml:space="preserve"> buckets: [</w:t>
+      </w:r>
+      <w:proofErr w:type="spellStart"/>
+      <w:r>
+        <w:rPr>
+          <w:rFonts w:eastAsiaTheme="minorEastAsia"/>
+          <w:lang w:val="en-GB"/>
+        </w:rPr>
+        <w:t>file_names</w:t>
+      </w:r>
+      <w:proofErr w:type="spellEnd"/>
+      <w:r>
+        <w:rPr>
+          <w:rFonts w:eastAsiaTheme="minorEastAsia"/>
+          <w:lang w:val="en-GB"/>
+        </w:rPr>
+        <w:t>]</w:t>
       </w:r>
       <w:r>
         <w:rPr>
@@ -4536,6 +5810,7 @@
         </w:rPr>
         <w:t>(</w:t>
       </w:r>
+      <w:proofErr w:type="spellStart"/>
       <w:r>
         <w:rPr>
           <w:rFonts w:eastAsiaTheme="minorEastAsia"/>
@@ -4543,6 +5818,7 @@
         </w:rPr>
         <w:t>file_name</w:t>
       </w:r>
+      <w:proofErr w:type="spellEnd"/>
       <w:r>
         <w:rPr>
           <w:rFonts w:eastAsiaTheme="minorEastAsia"/>
@@ -4654,6 +5930,7 @@
         </w:rPr>
         <w:t xml:space="preserve">Indien items voorkomen in dezelfde bucket, is de kans dat ze </w:t>
       </w:r>
+      <w:proofErr w:type="spellStart"/>
       <w:r>
         <w:rPr>
           <w:rFonts w:eastAsiaTheme="minorEastAsia"/>
@@ -4662,6 +5939,7 @@
         </w:rPr>
         <w:t>similar</w:t>
       </w:r>
+      <w:proofErr w:type="spellEnd"/>
       <w:r>
         <w:rPr>
           <w:rFonts w:eastAsiaTheme="minorEastAsia"/>
@@ -4714,11 +5992,19 @@
         </w:rPr>
         <w:t xml:space="preserve"> met een </w:t>
       </w:r>
-      <w:r>
-        <w:rPr>
-          <w:rFonts w:eastAsiaTheme="minorEastAsia"/>
-        </w:rPr>
-        <w:t xml:space="preserve">threshold </w:t>
+      <w:proofErr w:type="spellStart"/>
+      <w:r>
+        <w:rPr>
+          <w:rFonts w:eastAsiaTheme="minorEastAsia"/>
+        </w:rPr>
+        <w:t>threshold</w:t>
+      </w:r>
+      <w:proofErr w:type="spellEnd"/>
+      <w:r>
+        <w:rPr>
+          <w:rFonts w:eastAsiaTheme="minorEastAsia"/>
+        </w:rPr>
+        <w:t xml:space="preserve"> </w:t>
       </w:r>
       <w:r>
         <w:rPr>
@@ -4775,8 +6061,6 @@
         </w:rPr>
         <w:t>en stellen we een lijst op van die files</w:t>
       </w:r>
-      <w:bookmarkStart w:id="0" w:name="_GoBack"/>
-      <w:bookmarkEnd w:id="0"/>
       <w:r>
         <w:rPr>
           <w:rFonts w:eastAsiaTheme="minorEastAsia"/>
@@ -5003,8 +6287,16 @@
         <w:lang w:val="en-GB"/>
       </w:rPr>
       <w:tab/>
-      <w:t>Cedric Mingneau</w:t>
+      <w:t xml:space="preserve">Cedric </w:t>
     </w:r>
+    <w:proofErr w:type="spellStart"/>
+    <w:r>
+      <w:rPr>
+        <w:lang w:val="en-GB"/>
+      </w:rPr>
+      <w:t>Mingneau</w:t>
+    </w:r>
+    <w:proofErr w:type="spellEnd"/>
     <w:r>
       <w:rPr>
         <w:lang w:val="en-GB"/>
@@ -6514,7 +7806,7 @@
 </file>
 
 <file path=customXml/itemProps1.xml><?xml version="1.0" encoding="utf-8"?>
-<ds:datastoreItem xmlns:ds="http://schemas.openxmlformats.org/officeDocument/2006/customXml" ds:itemID="{F6309C6B-4762-4EB7-BBC3-9E1383117B22}">
+<ds:datastoreItem xmlns:ds="http://schemas.openxmlformats.org/officeDocument/2006/customXml" ds:itemID="{10B85808-3A46-4DCD-9501-161250EB4A84}">
   <ds:schemaRefs>
     <ds:schemaRef ds:uri="http://schemas.openxmlformats.org/officeDocument/2006/bibliography"/>
   </ds:schemaRefs>

</xml_diff>